<commit_message>
alot of responsiveness issues fixed
</commit_message>
<xml_diff>
--- a/WDCSS-CA-Project-Grace Herbert-21149097.docx
+++ b/WDCSS-CA-Project-Grace Herbert-21149097.docx
@@ -198,15 +198,7 @@
         <w:t xml:space="preserve">, the space between the links was also manipulated this way. The icons were </w:t>
       </w:r>
       <w:r>
-        <w:t xml:space="preserve">taken from </w:t>
-      </w:r>
-      <w:proofErr w:type="spellStart"/>
-      <w:r>
-        <w:t>canva</w:t>
-      </w:r>
-      <w:proofErr w:type="spellEnd"/>
-      <w:r>
-        <w:t xml:space="preserve"> and the colours were edited to match the site. They were then placed in the navbar.</w:t>
+        <w:t>taken from canva and the colours were edited to match the site. They were then placed in the navbar.</w:t>
       </w:r>
     </w:p>
     <w:p>
@@ -230,15 +222,7 @@
         <w:t xml:space="preserve">The banners were </w:t>
       </w:r>
       <w:r>
-        <w:t xml:space="preserve">created in </w:t>
-      </w:r>
-      <w:proofErr w:type="spellStart"/>
-      <w:r>
-        <w:t>canva</w:t>
-      </w:r>
-      <w:proofErr w:type="spellEnd"/>
-      <w:r>
-        <w:t xml:space="preserve">, the timing of the carousel was adjusted </w:t>
+        <w:t xml:space="preserve">created in canva, the timing of the carousel was adjusted </w:t>
       </w:r>
       <w:r>
         <w:t xml:space="preserve">by manipulating the Bootstrap code with </w:t>
@@ -271,14 +255,12 @@
         <w:t xml:space="preserve">screen became. In the end I was helped by code received from </w:t>
       </w:r>
       <w:hyperlink r:id="rId6" w:history="1">
-        <w:proofErr w:type="spellStart"/>
         <w:r>
           <w:rPr>
             <w:rStyle w:val="Hyperlink"/>
           </w:rPr>
           <w:t>stackoverflow</w:t>
         </w:r>
-        <w:proofErr w:type="spellEnd"/>
       </w:hyperlink>
       <w:r>
         <w:t xml:space="preserve"> which allowed me to change the height and keep the responsiveness. I then </w:t>
@@ -288,26 +270,10 @@
       </w:r>
       <w:r>
         <w:lastRenderedPageBreak/>
-        <w:t xml:space="preserve">the width to auto so that the </w:t>
-      </w:r>
-      <w:proofErr w:type="spellStart"/>
-      <w:r>
-        <w:t>img</w:t>
-      </w:r>
-      <w:proofErr w:type="spellEnd"/>
-      <w:r>
-        <w:t xml:space="preserve"> wouldn’t stretch too much.</w:t>
-      </w:r>
-      <w:r>
-        <w:t xml:space="preserve"> Each </w:t>
-      </w:r>
-      <w:proofErr w:type="spellStart"/>
-      <w:r>
-        <w:t>img</w:t>
-      </w:r>
-      <w:proofErr w:type="spellEnd"/>
-      <w:r>
-        <w:t xml:space="preserve"> has a link which opens in a new tab.</w:t>
+        <w:t>the width to auto so that the img wouldn’t stretch too much.</w:t>
+      </w:r>
+      <w:r>
+        <w:t xml:space="preserve"> Each img has a link which opens in a new tab.</w:t>
       </w:r>
       <w:r>
         <w:t xml:space="preserve"> </w:t>
@@ -375,46 +341,7 @@
         <w:t>clothing available in the website. The page is divided into sections</w:t>
       </w:r>
       <w:r>
-        <w:t xml:space="preserve">- </w:t>
-      </w:r>
-      <w:r>
-        <w:t>Most Popular</w:t>
-      </w:r>
-      <w:r>
-        <w:t xml:space="preserve">, </w:t>
-      </w:r>
-      <w:r>
-        <w:t>Dresses</w:t>
-      </w:r>
-      <w:r>
-        <w:t xml:space="preserve">, </w:t>
-      </w:r>
-      <w:r>
-        <w:t>Tops</w:t>
-      </w:r>
-      <w:r>
-        <w:t xml:space="preserve">, </w:t>
-      </w:r>
-      <w:r>
-        <w:t>Skirts</w:t>
-      </w:r>
-      <w:r>
-        <w:t xml:space="preserve">, </w:t>
-      </w:r>
-      <w:r>
-        <w:t>Trousers</w:t>
-      </w:r>
-      <w:r>
-        <w:t xml:space="preserve">, </w:t>
-      </w:r>
-      <w:r>
-        <w:t>Coats</w:t>
-      </w:r>
-      <w:r>
-        <w:t xml:space="preserve"> and </w:t>
-      </w:r>
-      <w:r>
-        <w:t>Accessories</w:t>
+        <w:t>- Most Popular, Dresses, Tops, Skirts, Trousers, Coats and Accessories</w:t>
       </w:r>
       <w:r>
         <w:t>. Each section has a n</w:t>
@@ -439,15 +366,7 @@
         <w:t>mapp</w:t>
       </w:r>
       <w:r>
-        <w:t xml:space="preserve">ed out using </w:t>
-      </w:r>
-      <w:proofErr w:type="spellStart"/>
-      <w:r>
-        <w:t>img</w:t>
-      </w:r>
-      <w:proofErr w:type="spellEnd"/>
-      <w:r>
-        <w:t xml:space="preserve"> &lt;map</w:t>
+        <w:t>ed out using img &lt;map</w:t>
       </w:r>
       <w:r>
         <w:t xml:space="preserve">&gt; in HTML </w:t>
@@ -481,15 +400,7 @@
         <w:t xml:space="preserve">available for sale on the site. </w:t>
       </w:r>
       <w:r>
-        <w:t xml:space="preserve">The </w:t>
-      </w:r>
-      <w:proofErr w:type="spellStart"/>
-      <w:r>
-        <w:t>imgs</w:t>
-      </w:r>
-      <w:proofErr w:type="spellEnd"/>
-      <w:r>
-        <w:t xml:space="preserve"> have all been resized for optimization, the headings</w:t>
+        <w:t>The imgs have all been resized for optimization, the headings</w:t>
       </w:r>
       <w:r>
         <w:t xml:space="preserve"> have been used but their size has been changed with CSS. The container with the cards has also been </w:t>
@@ -531,15 +442,7 @@
         <w:t xml:space="preserve"> displayed onto a modal. </w:t>
       </w:r>
       <w:r>
-        <w:t xml:space="preserve">This JSON is then stored in the var </w:t>
-      </w:r>
-      <w:proofErr w:type="spellStart"/>
-      <w:r>
-        <w:t>tempObj</w:t>
-      </w:r>
-      <w:proofErr w:type="spellEnd"/>
-      <w:r>
-        <w:t xml:space="preserve">. </w:t>
+        <w:t xml:space="preserve">This JSON is then stored in the var tempObj. </w:t>
       </w:r>
       <w:r>
         <w:t>On the model a user can cho</w:t>
@@ -562,21 +465,8 @@
       <w:r>
         <w:t xml:space="preserve">within the </w:t>
       </w:r>
-      <w:proofErr w:type="spellStart"/>
-      <w:r>
-        <w:t>tempObj</w:t>
-      </w:r>
-      <w:proofErr w:type="spellEnd"/>
-      <w:r>
-        <w:t xml:space="preserve"> JSON under </w:t>
-      </w:r>
-      <w:proofErr w:type="spellStart"/>
-      <w:r>
-        <w:t>selectedQuantity</w:t>
-      </w:r>
-      <w:proofErr w:type="spellEnd"/>
-      <w:r>
-        <w:t>.</w:t>
+      <w:r>
+        <w:t>tempObj JSON under selectedQuantity.</w:t>
       </w:r>
       <w:r>
         <w:t xml:space="preserve"> After </w:t>
@@ -590,21 +480,8 @@
       <w:r>
         <w:t xml:space="preserve"> Basket is an array and the </w:t>
       </w:r>
-      <w:proofErr w:type="spellStart"/>
-      <w:r>
-        <w:t>addToBasket</w:t>
-      </w:r>
-      <w:proofErr w:type="spellEnd"/>
-      <w:r>
-        <w:t xml:space="preserve">() pushes the </w:t>
-      </w:r>
-      <w:proofErr w:type="spellStart"/>
-      <w:r>
-        <w:t>tempObj</w:t>
-      </w:r>
-      <w:proofErr w:type="spellEnd"/>
-      <w:r>
-        <w:t xml:space="preserve"> into the array</w:t>
+      <w:r>
+        <w:t>addToBasket() pushes the tempObj into the array</w:t>
       </w:r>
       <w:r>
         <w:t xml:space="preserve">. It was at this stage where I came to an issue and was pointed in the right </w:t>
@@ -613,46 +490,22 @@
         <w:t xml:space="preserve">direction by Sam Cogan. I wanted to store this basket so that it was available in another page, but arrays don’t exist outside of the page. I was however able to </w:t>
       </w:r>
       <w:r>
-        <w:t xml:space="preserve">store the array in </w:t>
-      </w:r>
-      <w:proofErr w:type="spellStart"/>
-      <w:r>
-        <w:t>local</w:t>
+        <w:t>store the array in local</w:t>
       </w:r>
       <w:r>
         <w:t>S</w:t>
       </w:r>
       <w:r>
-        <w:t>torage</w:t>
-      </w:r>
-      <w:proofErr w:type="spellEnd"/>
-      <w:r>
-        <w:t xml:space="preserve"> </w:t>
-      </w:r>
-      <w:r>
-        <w:t xml:space="preserve">by turning it into a string with </w:t>
-      </w:r>
-      <w:proofErr w:type="spellStart"/>
-      <w:r>
-        <w:t>Stringify</w:t>
-      </w:r>
-      <w:proofErr w:type="spellEnd"/>
-      <w:r>
-        <w:t xml:space="preserve"> and </w:t>
+        <w:t xml:space="preserve">torage </w:t>
+      </w:r>
+      <w:r>
+        <w:t xml:space="preserve">by turning it into a string with Stringify and </w:t>
       </w:r>
       <w:r>
         <w:t xml:space="preserve">then parsing the JSON back </w:t>
       </w:r>
       <w:r>
-        <w:t xml:space="preserve">when in orders with the </w:t>
-      </w:r>
-      <w:proofErr w:type="spellStart"/>
-      <w:r>
-        <w:t>displayBasket</w:t>
-      </w:r>
-      <w:proofErr w:type="spellEnd"/>
-      <w:r>
-        <w:t>() function.</w:t>
+        <w:t>when in orders with the displayBasket() function.</w:t>
       </w:r>
     </w:p>
     <w:p>
@@ -665,133 +518,91 @@
     </w:p>
     <w:p>
       <w:r>
-        <w:t xml:space="preserve">Form was created using HTML and </w:t>
-      </w:r>
-      <w:proofErr w:type="spellStart"/>
-      <w:r>
-        <w:t>Javascript</w:t>
-      </w:r>
-      <w:proofErr w:type="spellEnd"/>
+        <w:t xml:space="preserve">Form was created using HTML and Javascript. </w:t>
+      </w:r>
+      <w:r>
+        <w:t xml:space="preserve">Corners were rounded and the </w:t>
+      </w:r>
+      <w:r>
+        <w:t>width adjusted on the input through CSS.</w:t>
+      </w:r>
+      <w:r>
+        <w:t xml:space="preserve"> The background colour and the font colour was also changed.</w:t>
+      </w:r>
+      <w:r>
+        <w:t xml:space="preserve"> </w:t>
+      </w:r>
+      <w:r>
+        <w:t xml:space="preserve">The form uses HTML5 types with </w:t>
+      </w:r>
+      <w:r>
+        <w:t xml:space="preserve">email type and required and section keywords. </w:t>
+      </w:r>
+      <w:r>
+        <w:t>Onsubmit triggers the Javascript function</w:t>
+      </w:r>
+      <w:r>
+        <w:t xml:space="preserve"> checkValidation() </w:t>
+      </w:r>
+      <w:r>
+        <w:t>which prevents the page from refreshing on submit and also checks whether the email entered is already in the system</w:t>
+      </w:r>
+      <w:r>
+        <w:t xml:space="preserve"> and if </w:t>
+      </w:r>
+      <w:r>
+        <w:t xml:space="preserve">the password includes capitalisation, lowercase letters, numbers and </w:t>
+      </w:r>
+      <w:r>
+        <w:t>symbols</w:t>
+      </w:r>
+      <w:r>
+        <w:t xml:space="preserve"> </w:t>
+      </w:r>
+      <w:r>
+        <w:t xml:space="preserve">by turning a String with the </w:t>
+      </w:r>
+      <w:r>
+        <w:t>password and string</w:t>
+      </w:r>
+      <w:r>
+        <w:t>s with</w:t>
+      </w:r>
+      <w:r>
+        <w:t xml:space="preserve"> </w:t>
+      </w:r>
+      <w:r>
+        <w:t xml:space="preserve">the </w:t>
+      </w:r>
+      <w:r>
+        <w:t>requirements into array</w:t>
+      </w:r>
+      <w:r>
+        <w:t>s</w:t>
+      </w:r>
+      <w:r>
+        <w:t xml:space="preserve"> through Array.from</w:t>
+      </w:r>
+      <w:r>
+        <w:t>() and looping through the</w:t>
+      </w:r>
+      <w:r>
+        <w:t xml:space="preserve">m to check if the requirements match, if the </w:t>
+      </w:r>
+      <w:r>
+        <w:t>requirements match the matching Boolean is then set to true, if all Booleans are true</w:t>
+      </w:r>
+      <w:r>
+        <w:t xml:space="preserve"> the new account can be created</w:t>
+      </w:r>
       <w:r>
         <w:t xml:space="preserve">. </w:t>
       </w:r>
       <w:r>
-        <w:t xml:space="preserve">Corners were rounded and the </w:t>
-      </w:r>
-      <w:r>
-        <w:t>width adjusted on the input through CSS.</w:t>
-      </w:r>
-      <w:r>
-        <w:t xml:space="preserve"> The background colour and the font colour was also changed.</w:t>
-      </w:r>
-      <w:r>
-        <w:t xml:space="preserve"> </w:t>
-      </w:r>
-      <w:r>
-        <w:t xml:space="preserve">The form uses HTML5 types with </w:t>
-      </w:r>
-      <w:r>
-        <w:t xml:space="preserve">email type and required and section keywords. </w:t>
-      </w:r>
-      <w:proofErr w:type="spellStart"/>
-      <w:r>
-        <w:t>Onsubmit</w:t>
-      </w:r>
-      <w:proofErr w:type="spellEnd"/>
-      <w:r>
-        <w:t xml:space="preserve"> triggers the </w:t>
-      </w:r>
-      <w:proofErr w:type="spellStart"/>
-      <w:r>
-        <w:t>Javascript</w:t>
-      </w:r>
-      <w:proofErr w:type="spellEnd"/>
-      <w:r>
-        <w:t xml:space="preserve"> function</w:t>
-      </w:r>
-      <w:r>
-        <w:t xml:space="preserve"> </w:t>
-      </w:r>
-      <w:proofErr w:type="spellStart"/>
-      <w:r>
-        <w:t>checkValidation</w:t>
-      </w:r>
-      <w:proofErr w:type="spellEnd"/>
-      <w:r>
-        <w:t xml:space="preserve">() </w:t>
-      </w:r>
-      <w:r>
-        <w:t>which prevents the page from refreshing on submit and also checks whether the email entered is already in the system</w:t>
-      </w:r>
-      <w:r>
-        <w:t xml:space="preserve"> and if </w:t>
-      </w:r>
-      <w:r>
-        <w:t xml:space="preserve">the password includes capitalisation, lowercase letters, numbers and </w:t>
-      </w:r>
-      <w:r>
-        <w:t>symbols</w:t>
-      </w:r>
-      <w:r>
-        <w:t xml:space="preserve"> </w:t>
-      </w:r>
-      <w:r>
-        <w:t xml:space="preserve">by turning a String with the </w:t>
-      </w:r>
-      <w:r>
-        <w:t>password and string</w:t>
-      </w:r>
-      <w:r>
-        <w:t>s with</w:t>
-      </w:r>
-      <w:r>
-        <w:t xml:space="preserve"> </w:t>
-      </w:r>
-      <w:r>
-        <w:t xml:space="preserve">the </w:t>
-      </w:r>
-      <w:r>
-        <w:t>requirements into array</w:t>
-      </w:r>
-      <w:r>
-        <w:t>s</w:t>
-      </w:r>
-      <w:r>
-        <w:t xml:space="preserve"> through </w:t>
-      </w:r>
-      <w:proofErr w:type="spellStart"/>
-      <w:r>
-        <w:t>Array.from</w:t>
-      </w:r>
-      <w:proofErr w:type="spellEnd"/>
-      <w:r>
-        <w:t>() and looping through the</w:t>
-      </w:r>
-      <w:r>
-        <w:t xml:space="preserve">m to check if the requirements match, if the </w:t>
-      </w:r>
-      <w:r>
-        <w:t>requirements match the matching Boolean is then set to true, if all Booleans are true</w:t>
-      </w:r>
-      <w:r>
-        <w:t xml:space="preserve"> the new account can be created</w:t>
-      </w:r>
-      <w:r>
-        <w:t xml:space="preserve">. </w:t>
-      </w:r>
-      <w:r>
         <w:t>The submit() function is then triggered</w:t>
       </w:r>
       <w:r>
-        <w:t xml:space="preserve"> which checks that the password valid and then </w:t>
-      </w:r>
-      <w:proofErr w:type="spellStart"/>
-      <w:r>
-        <w:t>add’s</w:t>
-      </w:r>
-      <w:proofErr w:type="spellEnd"/>
-      <w:r>
-        <w:t xml:space="preserve"> the account information into a JSON </w:t>
+        <w:t xml:space="preserve"> which checks that the password valid and then add’s the account information into a JSON </w:t>
       </w:r>
       <w:r>
         <w:t>named users.</w:t>
@@ -800,15 +611,7 @@
         <w:t xml:space="preserve"> An alert is then sent out telling the user they are </w:t>
       </w:r>
       <w:r>
-        <w:t xml:space="preserve">signed in and the </w:t>
-      </w:r>
-      <w:proofErr w:type="spellStart"/>
-      <w:r>
-        <w:t>loggedIn</w:t>
-      </w:r>
-      <w:proofErr w:type="spellEnd"/>
-      <w:r>
-        <w:t xml:space="preserve">() function is triggered which </w:t>
+        <w:t xml:space="preserve">signed in and the loggedIn() function is triggered which </w:t>
       </w:r>
       <w:r>
         <w:lastRenderedPageBreak/>
@@ -851,42 +654,26 @@
         <w:t>Login form has HTML5 keywords used.</w:t>
       </w:r>
       <w:r>
+        <w:t xml:space="preserve"> Onsubmit at the top of the form triggers </w:t>
+      </w:r>
+      <w:r>
+        <w:t>the login() function</w:t>
+      </w:r>
+      <w:r>
+        <w:t xml:space="preserve">. This function checks if the email is within the user array, if it is not </w:t>
+      </w:r>
+      <w:r>
+        <w:t>a message appears at the bottom of the form asking the user to create an accou</w:t>
+      </w:r>
+      <w:r>
+        <w:t>nt and giving a link</w:t>
+      </w:r>
+      <w:r>
+        <w:t xml:space="preserve"> using .link in Javascript.</w:t>
+      </w:r>
+      <w:r>
         <w:t xml:space="preserve"> </w:t>
       </w:r>
-      <w:proofErr w:type="spellStart"/>
-      <w:r>
-        <w:t>Onsubmit</w:t>
-      </w:r>
-      <w:proofErr w:type="spellEnd"/>
-      <w:r>
-        <w:t xml:space="preserve"> at the top of the form triggers </w:t>
-      </w:r>
-      <w:r>
-        <w:t>the login() function</w:t>
-      </w:r>
-      <w:r>
-        <w:t xml:space="preserve">. This function checks if the email is within the user array, if it is not </w:t>
-      </w:r>
-      <w:r>
-        <w:t>a message appears at the bottom of the form asking the user to create an accou</w:t>
-      </w:r>
-      <w:r>
-        <w:t>nt and giving a link</w:t>
-      </w:r>
-      <w:r>
-        <w:t xml:space="preserve"> using .link in </w:t>
-      </w:r>
-      <w:proofErr w:type="spellStart"/>
-      <w:r>
-        <w:t>Javascript</w:t>
-      </w:r>
-      <w:proofErr w:type="spellEnd"/>
-      <w:r>
-        <w:t>.</w:t>
-      </w:r>
-      <w:r>
-        <w:t xml:space="preserve"> </w:t>
-      </w:r>
       <w:r>
         <w:t xml:space="preserve">There is a bug in the code </w:t>
       </w:r>
@@ -906,15 +693,7 @@
         <w:t xml:space="preserve">scenario occurred. I then thought that it was possibly about getting the whole function to run three times </w:t>
       </w:r>
       <w:r>
-        <w:t xml:space="preserve">but it seems the </w:t>
-      </w:r>
-      <w:proofErr w:type="spellStart"/>
-      <w:r>
-        <w:t>event.default</w:t>
-      </w:r>
-      <w:proofErr w:type="spellEnd"/>
-      <w:r>
-        <w:t xml:space="preserve"> within the function is preventing that but it could be something else either. I hope to get the time to go back and fix this, but if I don’t the code is commented out.</w:t>
+        <w:t>but it seems the event.default within the function is preventing that but it could be something else either. I hope to get the time to go back and fix this, but if I don’t the code is commented out.</w:t>
       </w:r>
       <w:r>
         <w:t xml:space="preserve"> Once the user is signed in, the </w:t>
@@ -937,13 +716,135 @@
     <w:p>
       <w:r>
         <w:t>Testing</w:t>
+      </w:r>
+      <w:r>
+        <w:t xml:space="preserve"> and Validation</w:t>
+      </w:r>
+    </w:p>
+    <w:p>
+      <w:pPr>
+        <w:keepNext/>
+      </w:pPr>
+      <w:r>
+        <w:rPr>
+          <w:noProof/>
+        </w:rPr>
+        <w:drawing>
+          <wp:inline distT="0" distB="0" distL="0" distR="0" wp14:anchorId="4952F05A" wp14:editId="53A0FF5E">
+            <wp:extent cx="5731510" cy="3223895"/>
+            <wp:effectExtent l="0" t="0" r="2540" b="0"/>
+            <wp:docPr id="1" name="Picture 1" descr="Graphical user interface, text, application, email&#10;&#10;Description automatically generated"/>
+            <wp:cNvGraphicFramePr>
+              <a:graphicFrameLocks xmlns:a="http://schemas.openxmlformats.org/drawingml/2006/main" noChangeAspect="1"/>
+            </wp:cNvGraphicFramePr>
+            <a:graphic xmlns:a="http://schemas.openxmlformats.org/drawingml/2006/main">
+              <a:graphicData uri="http://schemas.openxmlformats.org/drawingml/2006/picture">
+                <pic:pic xmlns:pic="http://schemas.openxmlformats.org/drawingml/2006/picture">
+                  <pic:nvPicPr>
+                    <pic:cNvPr id="1" name="Picture 1" descr="Graphical user interface, text, application, email&#10;&#10;Description automatically generated"/>
+                    <pic:cNvPicPr/>
+                  </pic:nvPicPr>
+                  <pic:blipFill>
+                    <a:blip r:embed="rId7"/>
+                    <a:stretch>
+                      <a:fillRect/>
+                    </a:stretch>
+                  </pic:blipFill>
+                  <pic:spPr>
+                    <a:xfrm>
+                      <a:off x="0" y="0"/>
+                      <a:ext cx="5731510" cy="3223895"/>
+                    </a:xfrm>
+                    <a:prstGeom prst="rect">
+                      <a:avLst/>
+                    </a:prstGeom>
+                  </pic:spPr>
+                </pic:pic>
+              </a:graphicData>
+            </a:graphic>
+          </wp:inline>
+        </w:drawing>
+      </w:r>
+    </w:p>
+    <w:p>
+      <w:pPr>
+        <w:pStyle w:val="Caption"/>
+      </w:pPr>
+      <w:r>
+        <w:t xml:space="preserve">Figure </w:t>
+      </w:r>
+      <w:r>
+        <w:fldChar w:fldCharType="begin"/>
+      </w:r>
+      <w:r>
+        <w:instrText xml:space="preserve"> SEQ Figure \* ARABIC </w:instrText>
+      </w:r>
+      <w:r>
+        <w:fldChar w:fldCharType="separate"/>
+      </w:r>
+      <w:r>
+        <w:rPr>
+          <w:noProof/>
+        </w:rPr>
+        <w:t>1</w:t>
+      </w:r>
+      <w:r>
+        <w:rPr>
+          <w:noProof/>
+        </w:rPr>
+        <w:fldChar w:fldCharType="end"/>
+      </w:r>
+      <w:r>
+        <w:t>: HTML Checker Report</w:t>
       </w:r>
     </w:p>
     <w:p/>
     <w:p/>
-    <w:p/>
+    <w:p>
+      <w:r>
+        <w:rPr>
+          <w:noProof/>
+        </w:rPr>
+        <w:lastRenderedPageBreak/>
+        <w:drawing>
+          <wp:inline distT="0" distB="0" distL="0" distR="0" wp14:anchorId="5203FAE0" wp14:editId="4E388A09">
+            <wp:extent cx="5731510" cy="3223895"/>
+            <wp:effectExtent l="0" t="0" r="2540" b="0"/>
+            <wp:docPr id="3" name="Picture 3" descr="Graphical user interface, text, application&#10;&#10;Description automatically generated"/>
+            <wp:cNvGraphicFramePr>
+              <a:graphicFrameLocks xmlns:a="http://schemas.openxmlformats.org/drawingml/2006/main" noChangeAspect="1"/>
+            </wp:cNvGraphicFramePr>
+            <a:graphic xmlns:a="http://schemas.openxmlformats.org/drawingml/2006/main">
+              <a:graphicData uri="http://schemas.openxmlformats.org/drawingml/2006/picture">
+                <pic:pic xmlns:pic="http://schemas.openxmlformats.org/drawingml/2006/picture">
+                  <pic:nvPicPr>
+                    <pic:cNvPr id="3" name="Picture 3" descr="Graphical user interface, text, application&#10;&#10;Description automatically generated"/>
+                    <pic:cNvPicPr/>
+                  </pic:nvPicPr>
+                  <pic:blipFill>
+                    <a:blip r:embed="rId8"/>
+                    <a:stretch>
+                      <a:fillRect/>
+                    </a:stretch>
+                  </pic:blipFill>
+                  <pic:spPr>
+                    <a:xfrm>
+                      <a:off x="0" y="0"/>
+                      <a:ext cx="5731510" cy="3223895"/>
+                    </a:xfrm>
+                    <a:prstGeom prst="rect">
+                      <a:avLst/>
+                    </a:prstGeom>
+                  </pic:spPr>
+                </pic:pic>
+              </a:graphicData>
+            </a:graphic>
+          </wp:inline>
+        </w:drawing>
+      </w:r>
+    </w:p>
     <w:sectPr>
-      <w:headerReference w:type="default" r:id="rId7"/>
+      <w:headerReference w:type="default" r:id="rId9"/>
       <w:pgSz w:w="11906" w:h="16838"/>
       <w:pgMar w:top="1440" w:right="1440" w:bottom="1440" w:left="1440" w:header="708" w:footer="708" w:gutter="0"/>
       <w:cols w:space="708"/>
@@ -1602,6 +1503,25 @@
       <w:shd w:val="clear" w:color="auto" w:fill="E1DFDD"/>
     </w:rPr>
   </w:style>
+  <w:style w:type="paragraph" w:styleId="Caption">
+    <w:name w:val="caption"/>
+    <w:basedOn w:val="Normal"/>
+    <w:next w:val="Normal"/>
+    <w:uiPriority w:val="35"/>
+    <w:unhideWhenUsed/>
+    <w:qFormat/>
+    <w:rsid w:val="00F1524B"/>
+    <w:pPr>
+      <w:spacing w:after="200" w:line="240" w:lineRule="auto"/>
+    </w:pPr>
+    <w:rPr>
+      <w:i/>
+      <w:iCs/>
+      <w:color w:val="44546A" w:themeColor="text2"/>
+      <w:sz w:val="18"/>
+      <w:szCs w:val="18"/>
+    </w:rPr>
+  </w:style>
 </w:styles>
 </file>
 

</xml_diff>

<commit_message>
Orders page working. Payment page... there. Viewport added.
</commit_message>
<xml_diff>
--- a/WDCSS-CA-Project-Grace Herbert-21149097.docx
+++ b/WDCSS-CA-Project-Grace Herbert-21149097.docx
@@ -2,13 +2,1498 @@
 <file path=word/document.xml><?xml version="1.0" encoding="utf-8"?>
 <w:document xmlns:wpc="http://schemas.microsoft.com/office/word/2010/wordprocessingCanvas" xmlns:cx="http://schemas.microsoft.com/office/drawing/2014/chartex" xmlns:cx1="http://schemas.microsoft.com/office/drawing/2015/9/8/chartex" xmlns:cx2="http://schemas.microsoft.com/office/drawing/2015/10/21/chartex" xmlns:cx3="http://schemas.microsoft.com/office/drawing/2016/5/9/chartex" xmlns:cx4="http://schemas.microsoft.com/office/drawing/2016/5/10/chartex" xmlns:cx5="http://schemas.microsoft.com/office/drawing/2016/5/11/chartex" xmlns:cx6="http://schemas.microsoft.com/office/drawing/2016/5/12/chartex" xmlns:cx7="http://schemas.microsoft.com/office/drawing/2016/5/13/chartex" xmlns:cx8="http://schemas.microsoft.com/office/drawing/2016/5/14/chartex" xmlns:mc="http://schemas.openxmlformats.org/markup-compatibility/2006" xmlns:aink="http://schemas.microsoft.com/office/drawing/2016/ink" xmlns:am3d="http://schemas.microsoft.com/office/drawing/2017/model3d" xmlns:o="urn:schemas-microsoft-com:office:office" xmlns:r="http://schemas.openxmlformats.org/officeDocument/2006/relationships" xmlns:m="http://schemas.openxmlformats.org/officeDocument/2006/math" xmlns:v="urn:schemas-microsoft-com:vml" xmlns:wp14="http://schemas.microsoft.com/office/word/2010/wordprocessingDrawing" xmlns:wp="http://schemas.openxmlformats.org/drawingml/2006/wordprocessingDrawing" xmlns:w10="urn:schemas-microsoft-com:office:word" xmlns:w="http://schemas.openxmlformats.org/wordprocessingml/2006/main" xmlns:w14="http://schemas.microsoft.com/office/word/2010/wordml" xmlns:w15="http://schemas.microsoft.com/office/word/2012/wordml" xmlns:w16cex="http://schemas.microsoft.com/office/word/2018/wordml/cex" xmlns:w16cid="http://schemas.microsoft.com/office/word/2016/wordml/cid" xmlns:w16="http://schemas.microsoft.com/office/word/2018/wordml" xmlns:w16sdtdh="http://schemas.microsoft.com/office/word/2020/wordml/sdtdatahash" xmlns:w16se="http://schemas.microsoft.com/office/word/2015/wordml/symex" xmlns:wpg="http://schemas.microsoft.com/office/word/2010/wordprocessingGroup" xmlns:wpi="http://schemas.microsoft.com/office/word/2010/wordprocessingInk" xmlns:wne="http://schemas.microsoft.com/office/word/2006/wordml" xmlns:wps="http://schemas.microsoft.com/office/word/2010/wordprocessingShape" mc:Ignorable="w14 w15 w16se w16cid w16 w16cex w16sdtdh wp14">
   <w:body>
+    <w:tbl>
+      <w:tblPr>
+        <w:tblW w:w="5110" w:type="pct"/>
+        <w:jc w:val="center"/>
+        <w:tblBorders>
+          <w:insideV w:val="single" w:sz="12" w:space="0" w:color="ED7D31" w:themeColor="accent2"/>
+        </w:tblBorders>
+        <w:tblCellMar>
+          <w:top w:w="1296" w:type="dxa"/>
+          <w:left w:w="360" w:type="dxa"/>
+          <w:bottom w:w="1296" w:type="dxa"/>
+          <w:right w:w="360" w:type="dxa"/>
+        </w:tblCellMar>
+        <w:tblLook w:val="04A0" w:firstRow="1" w:lastRow="0" w:firstColumn="1" w:lastColumn="0" w:noHBand="0" w:noVBand="1"/>
+      </w:tblPr>
+      <w:tblGrid>
+        <w:gridCol w:w="6162"/>
+        <w:gridCol w:w="3063"/>
+      </w:tblGrid>
+      <w:tr>
+        <w:trPr>
+          <w:trHeight w:val="11184"/>
+          <w:jc w:val="center"/>
+        </w:trPr>
+        <w:tc>
+          <w:tcPr>
+            <w:tcW w:w="3340" w:type="pct"/>
+            <w:vAlign w:val="center"/>
+          </w:tcPr>
+          <w:p>
+            <w:pPr>
+              <w:jc w:val="right"/>
+              <w:rPr>
+                <w:color w:val="1F3864" w:themeColor="accent1" w:themeShade="80"/>
+              </w:rPr>
+            </w:pPr>
+            <w:r>
+              <w:rPr>
+                <w:noProof/>
+                <w:color w:val="1F3864" w:themeColor="accent1" w:themeShade="80"/>
+              </w:rPr>
+              <w:drawing>
+                <wp:inline distT="0" distB="0" distL="0" distR="0" wp14:anchorId="306E0CDD" wp14:editId="08F044B1">
+                  <wp:extent cx="3371537" cy="3556278"/>
+                  <wp:effectExtent l="0" t="0" r="635" b="6350"/>
+                  <wp:docPr id="139" name="Picture 139" descr="Logo, company name&#10;&#10;Description automatically generated"/>
+                  <wp:cNvGraphicFramePr>
+                    <a:graphicFrameLocks xmlns:a="http://schemas.openxmlformats.org/drawingml/2006/main" noChangeAspect="1"/>
+                  </wp:cNvGraphicFramePr>
+                  <a:graphic xmlns:a="http://schemas.openxmlformats.org/drawingml/2006/main">
+                    <a:graphicData uri="http://schemas.openxmlformats.org/drawingml/2006/picture">
+                      <pic:pic xmlns:pic="http://schemas.openxmlformats.org/drawingml/2006/picture">
+                        <pic:nvPicPr>
+                          <pic:cNvPr id="139" name="Picture 139" descr="Logo, company name&#10;&#10;Description automatically generated"/>
+                          <pic:cNvPicPr/>
+                        </pic:nvPicPr>
+                        <pic:blipFill>
+                          <a:blip r:embed="rId9">
+                            <a:extLst>
+                              <a:ext uri="{28A0092B-C50C-407E-A947-70E740481C1C}">
+                                <a14:useLocalDpi xmlns:a14="http://schemas.microsoft.com/office/drawing/2010/main" val="0"/>
+                              </a:ext>
+                            </a:extLst>
+                          </a:blip>
+                          <a:stretch>
+                            <a:fillRect/>
+                          </a:stretch>
+                        </pic:blipFill>
+                        <pic:spPr>
+                          <a:xfrm>
+                            <a:off x="0" y="0"/>
+                            <a:ext cx="3374205" cy="3559092"/>
+                          </a:xfrm>
+                          <a:prstGeom prst="rect">
+                            <a:avLst/>
+                          </a:prstGeom>
+                        </pic:spPr>
+                      </pic:pic>
+                    </a:graphicData>
+                  </a:graphic>
+                </wp:inline>
+              </w:drawing>
+            </w:r>
+          </w:p>
+          <w:sdt>
+            <w:sdtPr>
+              <w:rPr>
+                <w:caps/>
+                <w:color w:val="1F3864" w:themeColor="accent1" w:themeShade="80"/>
+                <w:sz w:val="48"/>
+                <w:szCs w:val="48"/>
+              </w:rPr>
+              <w:alias w:val="Title"/>
+              <w:tag w:val=""/>
+              <w:id w:val="-438379639"/>
+              <w:showingPlcHdr/>
+              <w:dataBinding w:prefixMappings="xmlns:ns0='http://purl.org/dc/elements/1.1/' xmlns:ns1='http://schemas.openxmlformats.org/package/2006/metadata/core-properties' " w:xpath="/ns1:coreProperties[1]/ns0:title[1]" w:storeItemID="{6C3C8BC8-F283-45AE-878A-BAB7291924A1}"/>
+              <w:text/>
+            </w:sdtPr>
+            <w:sdtContent>
+              <w:p>
+                <w:pPr>
+                  <w:pStyle w:val="NoSpacing"/>
+                  <w:spacing w:line="312" w:lineRule="auto"/>
+                  <w:jc w:val="right"/>
+                  <w:rPr>
+                    <w:caps/>
+                    <w:color w:val="1F3864" w:themeColor="accent1" w:themeShade="80"/>
+                    <w:sz w:val="72"/>
+                    <w:szCs w:val="72"/>
+                  </w:rPr>
+                </w:pPr>
+                <w:r>
+                  <w:rPr>
+                    <w:caps/>
+                    <w:color w:val="1F3864" w:themeColor="accent1" w:themeShade="80"/>
+                    <w:sz w:val="48"/>
+                    <w:szCs w:val="48"/>
+                  </w:rPr>
+                  <w:t xml:space="preserve">     </w:t>
+                </w:r>
+              </w:p>
+            </w:sdtContent>
+          </w:sdt>
+          <w:sdt>
+            <w:sdtPr>
+              <w:rPr>
+                <w:color w:val="1F3864" w:themeColor="accent1" w:themeShade="80"/>
+                <w:sz w:val="24"/>
+                <w:szCs w:val="24"/>
+              </w:rPr>
+              <w:alias w:val="Subtitle"/>
+              <w:tag w:val=""/>
+              <w:id w:val="1354072561"/>
+              <w:showingPlcHdr/>
+              <w:dataBinding w:prefixMappings="xmlns:ns0='http://purl.org/dc/elements/1.1/' xmlns:ns1='http://schemas.openxmlformats.org/package/2006/metadata/core-properties' " w:xpath="/ns1:coreProperties[1]/ns0:subject[1]" w:storeItemID="{6C3C8BC8-F283-45AE-878A-BAB7291924A1}"/>
+              <w:text/>
+            </w:sdtPr>
+            <w:sdtContent>
+              <w:p>
+                <w:pPr>
+                  <w:jc w:val="right"/>
+                  <w:rPr>
+                    <w:color w:val="1F3864" w:themeColor="accent1" w:themeShade="80"/>
+                    <w:sz w:val="24"/>
+                    <w:szCs w:val="24"/>
+                  </w:rPr>
+                </w:pPr>
+                <w:r>
+                  <w:rPr>
+                    <w:color w:val="1F3864" w:themeColor="accent1" w:themeShade="80"/>
+                    <w:sz w:val="24"/>
+                    <w:szCs w:val="24"/>
+                  </w:rPr>
+                  <w:t xml:space="preserve">     </w:t>
+                </w:r>
+              </w:p>
+            </w:sdtContent>
+          </w:sdt>
+        </w:tc>
+        <w:tc>
+          <w:tcPr>
+            <w:tcW w:w="1660" w:type="pct"/>
+            <w:vAlign w:val="center"/>
+          </w:tcPr>
+          <w:p>
+            <w:pPr>
+              <w:pStyle w:val="NoSpacing"/>
+              <w:rPr>
+                <w:caps/>
+                <w:color w:val="ED7D31" w:themeColor="accent2"/>
+                <w:sz w:val="26"/>
+                <w:szCs w:val="26"/>
+              </w:rPr>
+            </w:pPr>
+            <w:r>
+              <w:rPr>
+                <w:caps/>
+                <w:color w:val="ED7D31" w:themeColor="accent2"/>
+                <w:sz w:val="26"/>
+                <w:szCs w:val="26"/>
+              </w:rPr>
+              <w:t>Abstract</w:t>
+            </w:r>
+          </w:p>
+          <w:sdt>
+            <w:sdtPr>
+              <w:rPr>
+                <w:color w:val="000000" w:themeColor="text1"/>
+              </w:rPr>
+              <w:alias w:val="Abstract"/>
+              <w:tag w:val=""/>
+              <w:id w:val="-2036181933"/>
+              <w:dataBinding w:prefixMappings="xmlns:ns0='http://schemas.microsoft.com/office/2006/coverPageProps' " w:xpath="/ns0:CoverPageProperties[1]/ns0:Abstract[1]" w:storeItemID="{55AF091B-3C7A-41E3-B477-F2FDAA23CFDA}"/>
+              <w:text/>
+            </w:sdtPr>
+            <w:sdtContent>
+              <w:p>
+                <w:pPr>
+                  <w:rPr>
+                    <w:color w:val="000000" w:themeColor="text1"/>
+                  </w:rPr>
+                </w:pPr>
+                <w:r>
+                  <w:rPr>
+                    <w:color w:val="000000" w:themeColor="text1"/>
+                  </w:rPr>
+                  <w:t>Website created for small but popular Fashion Store. Each piece of clothing is limited edition.</w:t>
+                </w:r>
+              </w:p>
+            </w:sdtContent>
+          </w:sdt>
+          <w:p>
+            <w:pPr>
+              <w:pStyle w:val="NoSpacing"/>
+              <w:rPr>
+                <w:color w:val="ED7D31" w:themeColor="accent2"/>
+                <w:sz w:val="26"/>
+                <w:szCs w:val="26"/>
+              </w:rPr>
+            </w:pPr>
+            <w:r>
+              <w:rPr>
+                <w:color w:val="ED7D31" w:themeColor="accent2"/>
+                <w:sz w:val="26"/>
+                <w:szCs w:val="26"/>
+              </w:rPr>
+              <w:t>Grace Herbert- x21149097</w:t>
+            </w:r>
+          </w:p>
+          <w:p>
+            <w:pPr>
+              <w:pStyle w:val="NoSpacing"/>
+            </w:pPr>
+            <w:sdt>
+              <w:sdtPr>
+                <w:rPr>
+                  <w:color w:val="44546A" w:themeColor="text2"/>
+                </w:rPr>
+                <w:alias w:val="Course"/>
+                <w:tag w:val="Course"/>
+                <w:id w:val="-710501431"/>
+                <w:dataBinding w:prefixMappings="xmlns:ns0='http://purl.org/dc/elements/1.1/' xmlns:ns1='http://schemas.openxmlformats.org/package/2006/metadata/core-properties' " w:xpath="/ns1:coreProperties[1]/ns1:category[1]" w:storeItemID="{6C3C8BC8-F283-45AE-878A-BAB7291924A1}"/>
+                <w:text/>
+              </w:sdtPr>
+              <w:sdtContent>
+                <w:r>
+                  <w:rPr>
+                    <w:color w:val="44546A" w:themeColor="text2"/>
+                  </w:rPr>
+                  <w:t>Web Design &amp; Client Side Scripting</w:t>
+                </w:r>
+              </w:sdtContent>
+            </w:sdt>
+          </w:p>
+        </w:tc>
+      </w:tr>
+    </w:tbl>
     <w:p>
       <w:pPr>
         <w:pStyle w:val="Heading1"/>
       </w:pPr>
-      <w:r>
+    </w:p>
+    <w:sdt>
+      <w:sdtPr>
+        <w:id w:val="1091887528"/>
+        <w:docPartObj>
+          <w:docPartGallery w:val="Table of Contents"/>
+          <w:docPartUnique/>
+        </w:docPartObj>
+      </w:sdtPr>
+      <w:sdtEndPr>
+        <w:rPr>
+          <w:rFonts w:asciiTheme="minorHAnsi" w:eastAsiaTheme="minorHAnsi" w:hAnsiTheme="minorHAnsi" w:cstheme="minorBidi"/>
+          <w:b/>
+          <w:bCs/>
+          <w:noProof/>
+          <w:color w:val="auto"/>
+          <w:sz w:val="22"/>
+          <w:szCs w:val="22"/>
+          <w:lang w:val="en-IE"/>
+        </w:rPr>
+      </w:sdtEndPr>
+      <w:sdtContent>
+        <w:p>
+          <w:pPr>
+            <w:pStyle w:val="TOCHeading"/>
+          </w:pPr>
+          <w:r>
+            <w:t>Contents</w:t>
+          </w:r>
+        </w:p>
+        <w:p>
+          <w:pPr>
+            <w:pStyle w:val="TOC1"/>
+            <w:tabs>
+              <w:tab w:val="right" w:leader="dot" w:pos="9016"/>
+            </w:tabs>
+            <w:rPr>
+              <w:noProof/>
+            </w:rPr>
+          </w:pPr>
+          <w:r>
+            <w:fldChar w:fldCharType="begin"/>
+          </w:r>
+          <w:r>
+            <w:instrText xml:space="preserve"> TOC \o "1-3" \h \z \u </w:instrText>
+          </w:r>
+          <w:r>
+            <w:fldChar w:fldCharType="separate"/>
+          </w:r>
+          <w:hyperlink w:anchor="_Toc90826151" w:history="1">
+            <w:r>
+              <w:rPr>
+                <w:rStyle w:val="Hyperlink"/>
+                <w:noProof/>
+              </w:rPr>
+              <w:t>Executive Summary</w:t>
+            </w:r>
+            <w:r>
+              <w:rPr>
+                <w:noProof/>
+                <w:webHidden/>
+              </w:rPr>
+              <w:tab/>
+            </w:r>
+            <w:r>
+              <w:rPr>
+                <w:noProof/>
+                <w:webHidden/>
+              </w:rPr>
+              <w:fldChar w:fldCharType="begin"/>
+            </w:r>
+            <w:r>
+              <w:rPr>
+                <w:noProof/>
+                <w:webHidden/>
+              </w:rPr>
+              <w:instrText xml:space="preserve"> PAGEREF _Toc90826151 \h </w:instrText>
+            </w:r>
+            <w:r>
+              <w:rPr>
+                <w:noProof/>
+                <w:webHidden/>
+              </w:rPr>
+            </w:r>
+            <w:r>
+              <w:rPr>
+                <w:noProof/>
+                <w:webHidden/>
+              </w:rPr>
+              <w:fldChar w:fldCharType="separate"/>
+            </w:r>
+            <w:r>
+              <w:rPr>
+                <w:noProof/>
+                <w:webHidden/>
+              </w:rPr>
+              <w:t>3</w:t>
+            </w:r>
+            <w:r>
+              <w:rPr>
+                <w:noProof/>
+                <w:webHidden/>
+              </w:rPr>
+              <w:fldChar w:fldCharType="end"/>
+            </w:r>
+          </w:hyperlink>
+        </w:p>
+        <w:p>
+          <w:pPr>
+            <w:pStyle w:val="TOC1"/>
+            <w:tabs>
+              <w:tab w:val="right" w:leader="dot" w:pos="9016"/>
+            </w:tabs>
+            <w:rPr>
+              <w:noProof/>
+            </w:rPr>
+          </w:pPr>
+          <w:hyperlink w:anchor="_Toc90826152" w:history="1">
+            <w:r>
+              <w:rPr>
+                <w:rStyle w:val="Hyperlink"/>
+                <w:noProof/>
+              </w:rPr>
+              <w:t>Page Details</w:t>
+            </w:r>
+            <w:r>
+              <w:rPr>
+                <w:noProof/>
+                <w:webHidden/>
+              </w:rPr>
+              <w:tab/>
+            </w:r>
+            <w:r>
+              <w:rPr>
+                <w:noProof/>
+                <w:webHidden/>
+              </w:rPr>
+              <w:fldChar w:fldCharType="begin"/>
+            </w:r>
+            <w:r>
+              <w:rPr>
+                <w:noProof/>
+                <w:webHidden/>
+              </w:rPr>
+              <w:instrText xml:space="preserve"> PAGEREF _Toc90826152 \h </w:instrText>
+            </w:r>
+            <w:r>
+              <w:rPr>
+                <w:noProof/>
+                <w:webHidden/>
+              </w:rPr>
+            </w:r>
+            <w:r>
+              <w:rPr>
+                <w:noProof/>
+                <w:webHidden/>
+              </w:rPr>
+              <w:fldChar w:fldCharType="separate"/>
+            </w:r>
+            <w:r>
+              <w:rPr>
+                <w:noProof/>
+                <w:webHidden/>
+              </w:rPr>
+              <w:t>3</w:t>
+            </w:r>
+            <w:r>
+              <w:rPr>
+                <w:noProof/>
+                <w:webHidden/>
+              </w:rPr>
+              <w:fldChar w:fldCharType="end"/>
+            </w:r>
+          </w:hyperlink>
+        </w:p>
+        <w:p>
+          <w:pPr>
+            <w:pStyle w:val="TOC2"/>
+            <w:tabs>
+              <w:tab w:val="right" w:leader="dot" w:pos="9016"/>
+            </w:tabs>
+            <w:rPr>
+              <w:noProof/>
+            </w:rPr>
+          </w:pPr>
+          <w:hyperlink w:anchor="_Toc90826153" w:history="1">
+            <w:r>
+              <w:rPr>
+                <w:rStyle w:val="Hyperlink"/>
+                <w:noProof/>
+              </w:rPr>
+              <w:t>Header</w:t>
+            </w:r>
+            <w:r>
+              <w:rPr>
+                <w:noProof/>
+                <w:webHidden/>
+              </w:rPr>
+              <w:tab/>
+            </w:r>
+            <w:r>
+              <w:rPr>
+                <w:noProof/>
+                <w:webHidden/>
+              </w:rPr>
+              <w:fldChar w:fldCharType="begin"/>
+            </w:r>
+            <w:r>
+              <w:rPr>
+                <w:noProof/>
+                <w:webHidden/>
+              </w:rPr>
+              <w:instrText xml:space="preserve"> PAGEREF _Toc90826153 \h </w:instrText>
+            </w:r>
+            <w:r>
+              <w:rPr>
+                <w:noProof/>
+                <w:webHidden/>
+              </w:rPr>
+            </w:r>
+            <w:r>
+              <w:rPr>
+                <w:noProof/>
+                <w:webHidden/>
+              </w:rPr>
+              <w:fldChar w:fldCharType="separate"/>
+            </w:r>
+            <w:r>
+              <w:rPr>
+                <w:noProof/>
+                <w:webHidden/>
+              </w:rPr>
+              <w:t>3</w:t>
+            </w:r>
+            <w:r>
+              <w:rPr>
+                <w:noProof/>
+                <w:webHidden/>
+              </w:rPr>
+              <w:fldChar w:fldCharType="end"/>
+            </w:r>
+          </w:hyperlink>
+        </w:p>
+        <w:p>
+          <w:pPr>
+            <w:pStyle w:val="TOC2"/>
+            <w:tabs>
+              <w:tab w:val="right" w:leader="dot" w:pos="9016"/>
+            </w:tabs>
+            <w:rPr>
+              <w:noProof/>
+            </w:rPr>
+          </w:pPr>
+          <w:hyperlink w:anchor="_Toc90826154" w:history="1">
+            <w:r>
+              <w:rPr>
+                <w:rStyle w:val="Hyperlink"/>
+                <w:noProof/>
+              </w:rPr>
+              <w:t>Footer</w:t>
+            </w:r>
+            <w:r>
+              <w:rPr>
+                <w:noProof/>
+                <w:webHidden/>
+              </w:rPr>
+              <w:tab/>
+            </w:r>
+            <w:r>
+              <w:rPr>
+                <w:noProof/>
+                <w:webHidden/>
+              </w:rPr>
+              <w:fldChar w:fldCharType="begin"/>
+            </w:r>
+            <w:r>
+              <w:rPr>
+                <w:noProof/>
+                <w:webHidden/>
+              </w:rPr>
+              <w:instrText xml:space="preserve"> PAGEREF _Toc90826154 \h </w:instrText>
+            </w:r>
+            <w:r>
+              <w:rPr>
+                <w:noProof/>
+                <w:webHidden/>
+              </w:rPr>
+            </w:r>
+            <w:r>
+              <w:rPr>
+                <w:noProof/>
+                <w:webHidden/>
+              </w:rPr>
+              <w:fldChar w:fldCharType="separate"/>
+            </w:r>
+            <w:r>
+              <w:rPr>
+                <w:noProof/>
+                <w:webHidden/>
+              </w:rPr>
+              <w:t>3</w:t>
+            </w:r>
+            <w:r>
+              <w:rPr>
+                <w:noProof/>
+                <w:webHidden/>
+              </w:rPr>
+              <w:fldChar w:fldCharType="end"/>
+            </w:r>
+          </w:hyperlink>
+        </w:p>
+        <w:p>
+          <w:pPr>
+            <w:pStyle w:val="TOC2"/>
+            <w:tabs>
+              <w:tab w:val="right" w:leader="dot" w:pos="9016"/>
+            </w:tabs>
+            <w:rPr>
+              <w:noProof/>
+            </w:rPr>
+          </w:pPr>
+          <w:hyperlink w:anchor="_Toc90826155" w:history="1">
+            <w:r>
+              <w:rPr>
+                <w:rStyle w:val="Hyperlink"/>
+                <w:noProof/>
+              </w:rPr>
+              <w:t>Navbar</w:t>
+            </w:r>
+            <w:r>
+              <w:rPr>
+                <w:noProof/>
+                <w:webHidden/>
+              </w:rPr>
+              <w:tab/>
+            </w:r>
+            <w:r>
+              <w:rPr>
+                <w:noProof/>
+                <w:webHidden/>
+              </w:rPr>
+              <w:fldChar w:fldCharType="begin"/>
+            </w:r>
+            <w:r>
+              <w:rPr>
+                <w:noProof/>
+                <w:webHidden/>
+              </w:rPr>
+              <w:instrText xml:space="preserve"> PAGEREF _Toc90826155 \h </w:instrText>
+            </w:r>
+            <w:r>
+              <w:rPr>
+                <w:noProof/>
+                <w:webHidden/>
+              </w:rPr>
+            </w:r>
+            <w:r>
+              <w:rPr>
+                <w:noProof/>
+                <w:webHidden/>
+              </w:rPr>
+              <w:fldChar w:fldCharType="separate"/>
+            </w:r>
+            <w:r>
+              <w:rPr>
+                <w:noProof/>
+                <w:webHidden/>
+              </w:rPr>
+              <w:t>3</w:t>
+            </w:r>
+            <w:r>
+              <w:rPr>
+                <w:noProof/>
+                <w:webHidden/>
+              </w:rPr>
+              <w:fldChar w:fldCharType="end"/>
+            </w:r>
+          </w:hyperlink>
+        </w:p>
+        <w:p>
+          <w:pPr>
+            <w:pStyle w:val="TOC2"/>
+            <w:tabs>
+              <w:tab w:val="right" w:leader="dot" w:pos="9016"/>
+            </w:tabs>
+            <w:rPr>
+              <w:noProof/>
+            </w:rPr>
+          </w:pPr>
+          <w:hyperlink w:anchor="_Toc90826156" w:history="1">
+            <w:r>
+              <w:rPr>
+                <w:rStyle w:val="Hyperlink"/>
+                <w:noProof/>
+              </w:rPr>
+              <w:t>Homepage</w:t>
+            </w:r>
+            <w:r>
+              <w:rPr>
+                <w:noProof/>
+                <w:webHidden/>
+              </w:rPr>
+              <w:tab/>
+            </w:r>
+            <w:r>
+              <w:rPr>
+                <w:noProof/>
+                <w:webHidden/>
+              </w:rPr>
+              <w:fldChar w:fldCharType="begin"/>
+            </w:r>
+            <w:r>
+              <w:rPr>
+                <w:noProof/>
+                <w:webHidden/>
+              </w:rPr>
+              <w:instrText xml:space="preserve"> PAGEREF _Toc90826156 \h </w:instrText>
+            </w:r>
+            <w:r>
+              <w:rPr>
+                <w:noProof/>
+                <w:webHidden/>
+              </w:rPr>
+            </w:r>
+            <w:r>
+              <w:rPr>
+                <w:noProof/>
+                <w:webHidden/>
+              </w:rPr>
+              <w:fldChar w:fldCharType="separate"/>
+            </w:r>
+            <w:r>
+              <w:rPr>
+                <w:noProof/>
+                <w:webHidden/>
+              </w:rPr>
+              <w:t>3</w:t>
+            </w:r>
+            <w:r>
+              <w:rPr>
+                <w:noProof/>
+                <w:webHidden/>
+              </w:rPr>
+              <w:fldChar w:fldCharType="end"/>
+            </w:r>
+          </w:hyperlink>
+        </w:p>
+        <w:p>
+          <w:pPr>
+            <w:pStyle w:val="TOC3"/>
+            <w:tabs>
+              <w:tab w:val="right" w:leader="dot" w:pos="9016"/>
+            </w:tabs>
+            <w:rPr>
+              <w:noProof/>
+            </w:rPr>
+          </w:pPr>
+          <w:hyperlink w:anchor="_Toc90826157" w:history="1">
+            <w:r>
+              <w:rPr>
+                <w:rStyle w:val="Hyperlink"/>
+                <w:noProof/>
+              </w:rPr>
+              <w:t>Carousel</w:t>
+            </w:r>
+            <w:r>
+              <w:rPr>
+                <w:noProof/>
+                <w:webHidden/>
+              </w:rPr>
+              <w:tab/>
+            </w:r>
+            <w:r>
+              <w:rPr>
+                <w:noProof/>
+                <w:webHidden/>
+              </w:rPr>
+              <w:fldChar w:fldCharType="begin"/>
+            </w:r>
+            <w:r>
+              <w:rPr>
+                <w:noProof/>
+                <w:webHidden/>
+              </w:rPr>
+              <w:instrText xml:space="preserve"> PAGEREF _Toc90826157 \h </w:instrText>
+            </w:r>
+            <w:r>
+              <w:rPr>
+                <w:noProof/>
+                <w:webHidden/>
+              </w:rPr>
+            </w:r>
+            <w:r>
+              <w:rPr>
+                <w:noProof/>
+                <w:webHidden/>
+              </w:rPr>
+              <w:fldChar w:fldCharType="separate"/>
+            </w:r>
+            <w:r>
+              <w:rPr>
+                <w:noProof/>
+                <w:webHidden/>
+              </w:rPr>
+              <w:t>3</w:t>
+            </w:r>
+            <w:r>
+              <w:rPr>
+                <w:noProof/>
+                <w:webHidden/>
+              </w:rPr>
+              <w:fldChar w:fldCharType="end"/>
+            </w:r>
+          </w:hyperlink>
+        </w:p>
+        <w:p>
+          <w:pPr>
+            <w:pStyle w:val="TOC3"/>
+            <w:tabs>
+              <w:tab w:val="right" w:leader="dot" w:pos="9016"/>
+            </w:tabs>
+            <w:rPr>
+              <w:noProof/>
+            </w:rPr>
+          </w:pPr>
+          <w:hyperlink w:anchor="_Toc90826158" w:history="1">
+            <w:r>
+              <w:rPr>
+                <w:rStyle w:val="Hyperlink"/>
+                <w:noProof/>
+              </w:rPr>
+              <w:t>Cards</w:t>
+            </w:r>
+            <w:r>
+              <w:rPr>
+                <w:noProof/>
+                <w:webHidden/>
+              </w:rPr>
+              <w:tab/>
+            </w:r>
+            <w:r>
+              <w:rPr>
+                <w:noProof/>
+                <w:webHidden/>
+              </w:rPr>
+              <w:fldChar w:fldCharType="begin"/>
+            </w:r>
+            <w:r>
+              <w:rPr>
+                <w:noProof/>
+                <w:webHidden/>
+              </w:rPr>
+              <w:instrText xml:space="preserve"> PAGEREF _Toc90826158 \h </w:instrText>
+            </w:r>
+            <w:r>
+              <w:rPr>
+                <w:noProof/>
+                <w:webHidden/>
+              </w:rPr>
+            </w:r>
+            <w:r>
+              <w:rPr>
+                <w:noProof/>
+                <w:webHidden/>
+              </w:rPr>
+              <w:fldChar w:fldCharType="separate"/>
+            </w:r>
+            <w:r>
+              <w:rPr>
+                <w:noProof/>
+                <w:webHidden/>
+              </w:rPr>
+              <w:t>4</w:t>
+            </w:r>
+            <w:r>
+              <w:rPr>
+                <w:noProof/>
+                <w:webHidden/>
+              </w:rPr>
+              <w:fldChar w:fldCharType="end"/>
+            </w:r>
+          </w:hyperlink>
+        </w:p>
+        <w:p>
+          <w:pPr>
+            <w:pStyle w:val="TOC2"/>
+            <w:tabs>
+              <w:tab w:val="right" w:leader="dot" w:pos="9016"/>
+            </w:tabs>
+            <w:rPr>
+              <w:noProof/>
+            </w:rPr>
+          </w:pPr>
+          <w:hyperlink w:anchor="_Toc90826159" w:history="1">
+            <w:r>
+              <w:rPr>
+                <w:rStyle w:val="Hyperlink"/>
+                <w:noProof/>
+              </w:rPr>
+              <w:t>Clothing Page</w:t>
+            </w:r>
+            <w:r>
+              <w:rPr>
+                <w:noProof/>
+                <w:webHidden/>
+              </w:rPr>
+              <w:tab/>
+            </w:r>
+            <w:r>
+              <w:rPr>
+                <w:noProof/>
+                <w:webHidden/>
+              </w:rPr>
+              <w:fldChar w:fldCharType="begin"/>
+            </w:r>
+            <w:r>
+              <w:rPr>
+                <w:noProof/>
+                <w:webHidden/>
+              </w:rPr>
+              <w:instrText xml:space="preserve"> PAGEREF _Toc90826159 \h </w:instrText>
+            </w:r>
+            <w:r>
+              <w:rPr>
+                <w:noProof/>
+                <w:webHidden/>
+              </w:rPr>
+            </w:r>
+            <w:r>
+              <w:rPr>
+                <w:noProof/>
+                <w:webHidden/>
+              </w:rPr>
+              <w:fldChar w:fldCharType="separate"/>
+            </w:r>
+            <w:r>
+              <w:rPr>
+                <w:noProof/>
+                <w:webHidden/>
+              </w:rPr>
+              <w:t>4</w:t>
+            </w:r>
+            <w:r>
+              <w:rPr>
+                <w:noProof/>
+                <w:webHidden/>
+              </w:rPr>
+              <w:fldChar w:fldCharType="end"/>
+            </w:r>
+          </w:hyperlink>
+        </w:p>
+        <w:p>
+          <w:pPr>
+            <w:pStyle w:val="TOC3"/>
+            <w:tabs>
+              <w:tab w:val="right" w:leader="dot" w:pos="9016"/>
+            </w:tabs>
+            <w:rPr>
+              <w:noProof/>
+            </w:rPr>
+          </w:pPr>
+          <w:hyperlink w:anchor="_Toc90826160" w:history="1">
+            <w:r>
+              <w:rPr>
+                <w:rStyle w:val="Hyperlink"/>
+                <w:noProof/>
+              </w:rPr>
+              <w:t>Banner</w:t>
+            </w:r>
+            <w:r>
+              <w:rPr>
+                <w:noProof/>
+                <w:webHidden/>
+              </w:rPr>
+              <w:tab/>
+            </w:r>
+            <w:r>
+              <w:rPr>
+                <w:noProof/>
+                <w:webHidden/>
+              </w:rPr>
+              <w:fldChar w:fldCharType="begin"/>
+            </w:r>
+            <w:r>
+              <w:rPr>
+                <w:noProof/>
+                <w:webHidden/>
+              </w:rPr>
+              <w:instrText xml:space="preserve"> PAGEREF _Toc90826160 \h </w:instrText>
+            </w:r>
+            <w:r>
+              <w:rPr>
+                <w:noProof/>
+                <w:webHidden/>
+              </w:rPr>
+            </w:r>
+            <w:r>
+              <w:rPr>
+                <w:noProof/>
+                <w:webHidden/>
+              </w:rPr>
+              <w:fldChar w:fldCharType="separate"/>
+            </w:r>
+            <w:r>
+              <w:rPr>
+                <w:noProof/>
+                <w:webHidden/>
+              </w:rPr>
+              <w:t>4</w:t>
+            </w:r>
+            <w:r>
+              <w:rPr>
+                <w:noProof/>
+                <w:webHidden/>
+              </w:rPr>
+              <w:fldChar w:fldCharType="end"/>
+            </w:r>
+          </w:hyperlink>
+        </w:p>
+        <w:p>
+          <w:pPr>
+            <w:pStyle w:val="TOC3"/>
+            <w:tabs>
+              <w:tab w:val="right" w:leader="dot" w:pos="9016"/>
+            </w:tabs>
+            <w:rPr>
+              <w:noProof/>
+            </w:rPr>
+          </w:pPr>
+          <w:hyperlink w:anchor="_Toc90826161" w:history="1">
+            <w:r>
+              <w:rPr>
+                <w:rStyle w:val="Hyperlink"/>
+                <w:noProof/>
+              </w:rPr>
+              <w:t>Cards with Modal</w:t>
+            </w:r>
+            <w:r>
+              <w:rPr>
+                <w:noProof/>
+                <w:webHidden/>
+              </w:rPr>
+              <w:tab/>
+            </w:r>
+            <w:r>
+              <w:rPr>
+                <w:noProof/>
+                <w:webHidden/>
+              </w:rPr>
+              <w:fldChar w:fldCharType="begin"/>
+            </w:r>
+            <w:r>
+              <w:rPr>
+                <w:noProof/>
+                <w:webHidden/>
+              </w:rPr>
+              <w:instrText xml:space="preserve"> PAGEREF _Toc90826161 \h </w:instrText>
+            </w:r>
+            <w:r>
+              <w:rPr>
+                <w:noProof/>
+                <w:webHidden/>
+              </w:rPr>
+            </w:r>
+            <w:r>
+              <w:rPr>
+                <w:noProof/>
+                <w:webHidden/>
+              </w:rPr>
+              <w:fldChar w:fldCharType="separate"/>
+            </w:r>
+            <w:r>
+              <w:rPr>
+                <w:noProof/>
+                <w:webHidden/>
+              </w:rPr>
+              <w:t>4</w:t>
+            </w:r>
+            <w:r>
+              <w:rPr>
+                <w:noProof/>
+                <w:webHidden/>
+              </w:rPr>
+              <w:fldChar w:fldCharType="end"/>
+            </w:r>
+          </w:hyperlink>
+        </w:p>
+        <w:p>
+          <w:pPr>
+            <w:pStyle w:val="TOC2"/>
+            <w:tabs>
+              <w:tab w:val="right" w:leader="dot" w:pos="9016"/>
+            </w:tabs>
+            <w:rPr>
+              <w:noProof/>
+            </w:rPr>
+          </w:pPr>
+          <w:hyperlink w:anchor="_Toc90826162" w:history="1">
+            <w:r>
+              <w:rPr>
+                <w:rStyle w:val="Hyperlink"/>
+                <w:noProof/>
+              </w:rPr>
+              <w:t>Register</w:t>
+            </w:r>
+            <w:r>
+              <w:rPr>
+                <w:noProof/>
+                <w:webHidden/>
+              </w:rPr>
+              <w:tab/>
+            </w:r>
+            <w:r>
+              <w:rPr>
+                <w:noProof/>
+                <w:webHidden/>
+              </w:rPr>
+              <w:fldChar w:fldCharType="begin"/>
+            </w:r>
+            <w:r>
+              <w:rPr>
+                <w:noProof/>
+                <w:webHidden/>
+              </w:rPr>
+              <w:instrText xml:space="preserve"> PAGEREF _Toc90826162 \h </w:instrText>
+            </w:r>
+            <w:r>
+              <w:rPr>
+                <w:noProof/>
+                <w:webHidden/>
+              </w:rPr>
+            </w:r>
+            <w:r>
+              <w:rPr>
+                <w:noProof/>
+                <w:webHidden/>
+              </w:rPr>
+              <w:fldChar w:fldCharType="separate"/>
+            </w:r>
+            <w:r>
+              <w:rPr>
+                <w:noProof/>
+                <w:webHidden/>
+              </w:rPr>
+              <w:t>4</w:t>
+            </w:r>
+            <w:r>
+              <w:rPr>
+                <w:noProof/>
+                <w:webHidden/>
+              </w:rPr>
+              <w:fldChar w:fldCharType="end"/>
+            </w:r>
+          </w:hyperlink>
+        </w:p>
+        <w:p>
+          <w:pPr>
+            <w:pStyle w:val="TOC2"/>
+            <w:tabs>
+              <w:tab w:val="right" w:leader="dot" w:pos="9016"/>
+            </w:tabs>
+            <w:rPr>
+              <w:noProof/>
+            </w:rPr>
+          </w:pPr>
+          <w:hyperlink w:anchor="_Toc90826163" w:history="1">
+            <w:r>
+              <w:rPr>
+                <w:rStyle w:val="Hyperlink"/>
+                <w:noProof/>
+              </w:rPr>
+              <w:t>Login</w:t>
+            </w:r>
+            <w:r>
+              <w:rPr>
+                <w:noProof/>
+                <w:webHidden/>
+              </w:rPr>
+              <w:tab/>
+            </w:r>
+            <w:r>
+              <w:rPr>
+                <w:noProof/>
+                <w:webHidden/>
+              </w:rPr>
+              <w:fldChar w:fldCharType="begin"/>
+            </w:r>
+            <w:r>
+              <w:rPr>
+                <w:noProof/>
+                <w:webHidden/>
+              </w:rPr>
+              <w:instrText xml:space="preserve"> PAGEREF _Toc90826163 \h </w:instrText>
+            </w:r>
+            <w:r>
+              <w:rPr>
+                <w:noProof/>
+                <w:webHidden/>
+              </w:rPr>
+            </w:r>
+            <w:r>
+              <w:rPr>
+                <w:noProof/>
+                <w:webHidden/>
+              </w:rPr>
+              <w:fldChar w:fldCharType="separate"/>
+            </w:r>
+            <w:r>
+              <w:rPr>
+                <w:noProof/>
+                <w:webHidden/>
+              </w:rPr>
+              <w:t>5</w:t>
+            </w:r>
+            <w:r>
+              <w:rPr>
+                <w:noProof/>
+                <w:webHidden/>
+              </w:rPr>
+              <w:fldChar w:fldCharType="end"/>
+            </w:r>
+          </w:hyperlink>
+        </w:p>
+        <w:p>
+          <w:pPr>
+            <w:pStyle w:val="TOC2"/>
+            <w:tabs>
+              <w:tab w:val="right" w:leader="dot" w:pos="9016"/>
+            </w:tabs>
+            <w:rPr>
+              <w:noProof/>
+            </w:rPr>
+          </w:pPr>
+          <w:hyperlink w:anchor="_Toc90826164" w:history="1">
+            <w:r>
+              <w:rPr>
+                <w:rStyle w:val="Hyperlink"/>
+                <w:noProof/>
+              </w:rPr>
+              <w:t>Orders</w:t>
+            </w:r>
+            <w:r>
+              <w:rPr>
+                <w:noProof/>
+                <w:webHidden/>
+              </w:rPr>
+              <w:tab/>
+            </w:r>
+            <w:r>
+              <w:rPr>
+                <w:noProof/>
+                <w:webHidden/>
+              </w:rPr>
+              <w:fldChar w:fldCharType="begin"/>
+            </w:r>
+            <w:r>
+              <w:rPr>
+                <w:noProof/>
+                <w:webHidden/>
+              </w:rPr>
+              <w:instrText xml:space="preserve"> PAGEREF _Toc90826164 \h </w:instrText>
+            </w:r>
+            <w:r>
+              <w:rPr>
+                <w:noProof/>
+                <w:webHidden/>
+              </w:rPr>
+            </w:r>
+            <w:r>
+              <w:rPr>
+                <w:noProof/>
+                <w:webHidden/>
+              </w:rPr>
+              <w:fldChar w:fldCharType="separate"/>
+            </w:r>
+            <w:r>
+              <w:rPr>
+                <w:noProof/>
+                <w:webHidden/>
+              </w:rPr>
+              <w:t>5</w:t>
+            </w:r>
+            <w:r>
+              <w:rPr>
+                <w:noProof/>
+                <w:webHidden/>
+              </w:rPr>
+              <w:fldChar w:fldCharType="end"/>
+            </w:r>
+          </w:hyperlink>
+        </w:p>
+        <w:p>
+          <w:pPr>
+            <w:pStyle w:val="TOC2"/>
+            <w:tabs>
+              <w:tab w:val="right" w:leader="dot" w:pos="9016"/>
+            </w:tabs>
+            <w:rPr>
+              <w:noProof/>
+            </w:rPr>
+          </w:pPr>
+          <w:hyperlink w:anchor="_Toc90826165" w:history="1">
+            <w:r>
+              <w:rPr>
+                <w:rStyle w:val="Hyperlink"/>
+                <w:noProof/>
+              </w:rPr>
+              <w:t>Payment</w:t>
+            </w:r>
+            <w:r>
+              <w:rPr>
+                <w:noProof/>
+                <w:webHidden/>
+              </w:rPr>
+              <w:tab/>
+            </w:r>
+            <w:r>
+              <w:rPr>
+                <w:noProof/>
+                <w:webHidden/>
+              </w:rPr>
+              <w:fldChar w:fldCharType="begin"/>
+            </w:r>
+            <w:r>
+              <w:rPr>
+                <w:noProof/>
+                <w:webHidden/>
+              </w:rPr>
+              <w:instrText xml:space="preserve"> PAGEREF _Toc90826165 \h </w:instrText>
+            </w:r>
+            <w:r>
+              <w:rPr>
+                <w:noProof/>
+                <w:webHidden/>
+              </w:rPr>
+            </w:r>
+            <w:r>
+              <w:rPr>
+                <w:noProof/>
+                <w:webHidden/>
+              </w:rPr>
+              <w:fldChar w:fldCharType="separate"/>
+            </w:r>
+            <w:r>
+              <w:rPr>
+                <w:noProof/>
+                <w:webHidden/>
+              </w:rPr>
+              <w:t>6</w:t>
+            </w:r>
+            <w:r>
+              <w:rPr>
+                <w:noProof/>
+                <w:webHidden/>
+              </w:rPr>
+              <w:fldChar w:fldCharType="end"/>
+            </w:r>
+          </w:hyperlink>
+        </w:p>
+        <w:p>
+          <w:pPr>
+            <w:pStyle w:val="TOC1"/>
+            <w:tabs>
+              <w:tab w:val="right" w:leader="dot" w:pos="9016"/>
+            </w:tabs>
+            <w:rPr>
+              <w:noProof/>
+            </w:rPr>
+          </w:pPr>
+          <w:hyperlink w:anchor="_Toc90826166" w:history="1">
+            <w:r>
+              <w:rPr>
+                <w:rStyle w:val="Hyperlink"/>
+                <w:noProof/>
+              </w:rPr>
+              <w:t>Testing and Validation</w:t>
+            </w:r>
+            <w:r>
+              <w:rPr>
+                <w:noProof/>
+                <w:webHidden/>
+              </w:rPr>
+              <w:tab/>
+            </w:r>
+            <w:r>
+              <w:rPr>
+                <w:noProof/>
+                <w:webHidden/>
+              </w:rPr>
+              <w:fldChar w:fldCharType="begin"/>
+            </w:r>
+            <w:r>
+              <w:rPr>
+                <w:noProof/>
+                <w:webHidden/>
+              </w:rPr>
+              <w:instrText xml:space="preserve"> PAGEREF _Toc90826166 \h </w:instrText>
+            </w:r>
+            <w:r>
+              <w:rPr>
+                <w:noProof/>
+                <w:webHidden/>
+              </w:rPr>
+            </w:r>
+            <w:r>
+              <w:rPr>
+                <w:noProof/>
+                <w:webHidden/>
+              </w:rPr>
+              <w:fldChar w:fldCharType="separate"/>
+            </w:r>
+            <w:r>
+              <w:rPr>
+                <w:noProof/>
+                <w:webHidden/>
+              </w:rPr>
+              <w:t>6</w:t>
+            </w:r>
+            <w:r>
+              <w:rPr>
+                <w:noProof/>
+                <w:webHidden/>
+              </w:rPr>
+              <w:fldChar w:fldCharType="end"/>
+            </w:r>
+          </w:hyperlink>
+        </w:p>
+        <w:p>
+          <w:pPr>
+            <w:pStyle w:val="TOC1"/>
+            <w:tabs>
+              <w:tab w:val="right" w:leader="dot" w:pos="9016"/>
+            </w:tabs>
+            <w:rPr>
+              <w:noProof/>
+            </w:rPr>
+          </w:pPr>
+          <w:hyperlink w:anchor="_Toc90826167" w:history="1">
+            <w:r>
+              <w:rPr>
+                <w:rStyle w:val="Hyperlink"/>
+                <w:noProof/>
+              </w:rPr>
+              <w:t>Conclusion</w:t>
+            </w:r>
+            <w:r>
+              <w:rPr>
+                <w:noProof/>
+                <w:webHidden/>
+              </w:rPr>
+              <w:tab/>
+            </w:r>
+            <w:r>
+              <w:rPr>
+                <w:noProof/>
+                <w:webHidden/>
+              </w:rPr>
+              <w:fldChar w:fldCharType="begin"/>
+            </w:r>
+            <w:r>
+              <w:rPr>
+                <w:noProof/>
+                <w:webHidden/>
+              </w:rPr>
+              <w:instrText xml:space="preserve"> PAGEREF _Toc90826167 \h </w:instrText>
+            </w:r>
+            <w:r>
+              <w:rPr>
+                <w:noProof/>
+                <w:webHidden/>
+              </w:rPr>
+            </w:r>
+            <w:r>
+              <w:rPr>
+                <w:noProof/>
+                <w:webHidden/>
+              </w:rPr>
+              <w:fldChar w:fldCharType="separate"/>
+            </w:r>
+            <w:r>
+              <w:rPr>
+                <w:noProof/>
+                <w:webHidden/>
+              </w:rPr>
+              <w:t>7</w:t>
+            </w:r>
+            <w:r>
+              <w:rPr>
+                <w:noProof/>
+                <w:webHidden/>
+              </w:rPr>
+              <w:fldChar w:fldCharType="end"/>
+            </w:r>
+          </w:hyperlink>
+        </w:p>
+        <w:p>
+          <w:r>
+            <w:rPr>
+              <w:b/>
+              <w:bCs/>
+              <w:noProof/>
+            </w:rPr>
+            <w:fldChar w:fldCharType="end"/>
+          </w:r>
+        </w:p>
+      </w:sdtContent>
+    </w:sdt>
+    <w:p>
+      <w:pPr>
+        <w:rPr>
+          <w:rFonts w:asciiTheme="majorHAnsi" w:eastAsiaTheme="majorEastAsia" w:hAnsiTheme="majorHAnsi" w:cstheme="majorBidi"/>
+          <w:color w:val="2F5496" w:themeColor="accent1" w:themeShade="BF"/>
+          <w:sz w:val="32"/>
+          <w:szCs w:val="32"/>
+        </w:rPr>
+      </w:pPr>
+      <w:r>
+        <w:br w:type="page"/>
+      </w:r>
+    </w:p>
+    <w:p>
+      <w:pPr>
+        <w:pStyle w:val="Heading1"/>
+      </w:pPr>
+      <w:bookmarkStart w:id="0" w:name="_Toc90826151"/>
+      <w:r>
+        <w:lastRenderedPageBreak/>
         <w:t>Executive Summary</w:t>
       </w:r>
+      <w:bookmarkEnd w:id="0"/>
     </w:p>
     <w:p>
       <w:r>
@@ -77,14 +1562,35 @@
       <w:r>
         <w:t>throughout the whole website.</w:t>
       </w:r>
+      <w:r>
+        <w:t xml:space="preserve"> </w:t>
+      </w:r>
+      <w:r>
+        <w:t xml:space="preserve">The CSS style sheet was used extensively throughout the </w:t>
+      </w:r>
+      <w:r>
+        <w:t xml:space="preserve">site to change button colours, font colours, alignment and padding. </w:t>
+      </w:r>
     </w:p>
     <w:p>
       <w:pPr>
         <w:pStyle w:val="Heading1"/>
       </w:pPr>
+      <w:bookmarkStart w:id="1" w:name="_Toc90826152"/>
+      <w:r>
+        <w:t>Page Details</w:t>
+      </w:r>
+      <w:bookmarkEnd w:id="1"/>
+    </w:p>
+    <w:p>
+      <w:pPr>
+        <w:pStyle w:val="Heading2"/>
+      </w:pPr>
+      <w:bookmarkStart w:id="2" w:name="_Toc90826153"/>
       <w:r>
         <w:t>Header</w:t>
       </w:r>
+      <w:bookmarkEnd w:id="2"/>
     </w:p>
     <w:p>
       <w:r>
@@ -114,11 +1620,13 @@
     </w:p>
     <w:p>
       <w:pPr>
-        <w:pStyle w:val="Heading1"/>
-      </w:pPr>
+        <w:pStyle w:val="Heading2"/>
+      </w:pPr>
+      <w:bookmarkStart w:id="3" w:name="_Toc90826154"/>
       <w:r>
         <w:t>Footer</w:t>
       </w:r>
+      <w:bookmarkEnd w:id="3"/>
     </w:p>
     <w:p>
       <w:r>
@@ -178,11 +1686,13 @@
     </w:p>
     <w:p>
       <w:pPr>
-        <w:pStyle w:val="Heading1"/>
-      </w:pPr>
+        <w:pStyle w:val="Heading2"/>
+      </w:pPr>
+      <w:bookmarkStart w:id="4" w:name="_Toc90826155"/>
       <w:r>
         <w:t>Navbar</w:t>
       </w:r>
+      <w:bookmarkEnd w:id="4"/>
     </w:p>
     <w:p>
       <w:r>
@@ -203,19 +1713,23 @@
     </w:p>
     <w:p>
       <w:pPr>
-        <w:pStyle w:val="Heading1"/>
-      </w:pPr>
+        <w:pStyle w:val="Heading2"/>
+      </w:pPr>
+      <w:bookmarkStart w:id="5" w:name="_Toc90826156"/>
       <w:r>
         <w:t>Homepage</w:t>
       </w:r>
-    </w:p>
-    <w:p>
-      <w:pPr>
-        <w:pStyle w:val="Heading2"/>
-      </w:pPr>
+      <w:bookmarkEnd w:id="5"/>
+    </w:p>
+    <w:p>
+      <w:pPr>
+        <w:pStyle w:val="Heading3"/>
+      </w:pPr>
+      <w:bookmarkStart w:id="6" w:name="_Toc90826157"/>
       <w:r>
         <w:t>Carousel</w:t>
       </w:r>
+      <w:bookmarkEnd w:id="6"/>
     </w:p>
     <w:p>
       <w:r>
@@ -254,7 +1768,7 @@
       <w:r>
         <w:t xml:space="preserve">screen became. In the end I was helped by code received from </w:t>
       </w:r>
-      <w:hyperlink r:id="rId6" w:history="1">
+      <w:hyperlink r:id="rId10" w:history="1">
         <w:r>
           <w:rPr>
             <w:rStyle w:val="Hyperlink"/>
@@ -266,459 +1780,750 @@
         <w:t xml:space="preserve"> which allowed me to change the height and keep the responsiveness. I then </w:t>
       </w:r>
       <w:r>
-        <w:t xml:space="preserve">changed </w:t>
+        <w:t>changed the width to auto so that the img wouldn’t stretch too much.</w:t>
+      </w:r>
+      <w:r>
+        <w:t xml:space="preserve"> Each img has a link which opens in a new tab.</w:t>
+      </w:r>
+      <w:r>
+        <w:t xml:space="preserve"> </w:t>
+      </w:r>
+    </w:p>
+    <w:p>
+      <w:pPr>
+        <w:pStyle w:val="Heading3"/>
+      </w:pPr>
+      <w:bookmarkStart w:id="7" w:name="_Toc90826158"/>
+      <w:r>
+        <w:t>Cards</w:t>
+      </w:r>
+      <w:bookmarkEnd w:id="7"/>
+    </w:p>
+    <w:p>
+      <w:r>
+        <w:t xml:space="preserve">Bootstrap cards were </w:t>
+      </w:r>
+      <w:r>
+        <w:t xml:space="preserve">used to display some of the clothing categories on the front page. </w:t>
+      </w:r>
+      <w:r>
+        <w:t xml:space="preserve">Each of the photos within were resized to </w:t>
+      </w:r>
+      <w:r>
+        <w:t>223</w:t>
+      </w:r>
+      <w:r>
+        <w:t xml:space="preserve">x260 to improve the </w:t>
+      </w:r>
+      <w:r>
+        <w:t xml:space="preserve">optimisation. </w:t>
+      </w:r>
+      <w:r>
+        <w:t>Buttons</w:t>
+      </w:r>
+      <w:r>
+        <w:t xml:space="preserve">, paragraphs and headings were removed and the title of each </w:t>
+      </w:r>
+      <w:r>
+        <w:t xml:space="preserve">Card with a link remains to keep these cards simple. The Card title and the </w:t>
+      </w:r>
+      <w:r>
+        <w:t>pictures link to corresponding pages.</w:t>
+      </w:r>
+      <w:r>
+        <w:t xml:space="preserve"> Padding was also adjusted in CSS.</w:t>
+      </w:r>
+    </w:p>
+    <w:p>
+      <w:pPr>
+        <w:pStyle w:val="Heading2"/>
+      </w:pPr>
+      <w:bookmarkStart w:id="8" w:name="_Toc90826159"/>
+      <w:r>
+        <w:t>Clothing</w:t>
+      </w:r>
+      <w:r>
+        <w:t xml:space="preserve"> Page</w:t>
+      </w:r>
+      <w:bookmarkEnd w:id="8"/>
+    </w:p>
+    <w:p>
+      <w:r>
+        <w:t xml:space="preserve">This page displays the </w:t>
+      </w:r>
+      <w:r>
+        <w:t>clothing available in the website. The page is divided into sections</w:t>
+      </w:r>
+      <w:r>
+        <w:t>- Most Popular, Dresses, Tops, Skirts, Trousers, Coats and Accessories</w:t>
+      </w:r>
+      <w:r>
+        <w:t>. Each section has a n</w:t>
+      </w:r>
+      <w:r>
+        <w:t>av above it so that the other sections are always easily accessed.</w:t>
+      </w:r>
+    </w:p>
+    <w:p>
+      <w:pPr>
+        <w:pStyle w:val="Heading3"/>
+      </w:pPr>
+      <w:bookmarkStart w:id="9" w:name="_Toc90826160"/>
+      <w:r>
+        <w:t>Banner</w:t>
+      </w:r>
+      <w:bookmarkEnd w:id="9"/>
+    </w:p>
+    <w:p>
+      <w:r>
+        <w:t xml:space="preserve">The banner was created in Canva by splicing different pictures together. These were then </w:t>
+      </w:r>
+      <w:r>
+        <w:t>mapp</w:t>
+      </w:r>
+      <w:r>
+        <w:t>ed out using img &lt;map</w:t>
+      </w:r>
+      <w:r>
+        <w:t xml:space="preserve">&gt; in HTML </w:t>
+      </w:r>
+      <w:r>
+        <w:t xml:space="preserve">by finding the coordinates by opening the image in paint and </w:t>
+      </w:r>
+      <w:r>
+        <w:t>mapping out the coordinates in the HTML. Th</w:t>
+      </w:r>
+      <w:r>
+        <w:t>e different sections of the images were then linked to their corresponding sections.</w:t>
+      </w:r>
+    </w:p>
+    <w:p>
+      <w:pPr>
+        <w:pStyle w:val="Heading3"/>
+      </w:pPr>
+      <w:bookmarkStart w:id="10" w:name="_Toc90826161"/>
+      <w:r>
+        <w:t>Cards</w:t>
+      </w:r>
+      <w:r>
+        <w:t xml:space="preserve"> with Modal</w:t>
+      </w:r>
+      <w:bookmarkEnd w:id="10"/>
+    </w:p>
+    <w:p>
+      <w:pPr>
+        <w:rPr>
+          <w:iCs/>
+        </w:rPr>
+      </w:pPr>
+      <w:r>
+        <w:t xml:space="preserve">Each card holds a piece of clothing </w:t>
+      </w:r>
+      <w:r>
+        <w:t xml:space="preserve">available for sale on the site. </w:t>
+      </w:r>
+      <w:r>
+        <w:t>The im</w:t>
+      </w:r>
+      <w:r>
+        <w:t>a</w:t>
+      </w:r>
+      <w:r>
+        <w:t>g</w:t>
+      </w:r>
+      <w:r>
+        <w:t>e</w:t>
+      </w:r>
+      <w:r>
+        <w:t>s have all been resized for optimization</w:t>
+      </w:r>
+      <w:r>
+        <w:t xml:space="preserve"> purposes</w:t>
+      </w:r>
+      <w:r>
+        <w:t xml:space="preserve">, the </w:t>
+      </w:r>
+      <w:r>
+        <w:t>card titles</w:t>
+      </w:r>
+      <w:r>
+        <w:t xml:space="preserve"> have been used but their size</w:t>
+      </w:r>
+      <w:r>
+        <w:t>s</w:t>
+      </w:r>
+      <w:r>
+        <w:t xml:space="preserve"> ha</w:t>
+      </w:r>
+      <w:r>
+        <w:t>ve</w:t>
+      </w:r>
+      <w:r>
+        <w:t xml:space="preserve"> been changed with CSS. The container with the cards has also been </w:t>
+      </w:r>
+      <w:r>
+        <w:t>centred</w:t>
+      </w:r>
+      <w:r>
+        <w:t xml:space="preserve"> on the page with CSS</w:t>
+      </w:r>
+      <w:r>
+        <w:t xml:space="preserve">, the font size and alignment </w:t>
+      </w:r>
+      <w:r>
+        <w:t>has also been adjusted there.</w:t>
+      </w:r>
+      <w:r>
+        <w:t xml:space="preserve"> When the </w:t>
+      </w:r>
+      <w:r>
+        <w:t xml:space="preserve">“Buy” </w:t>
+      </w:r>
+      <w:r>
+        <w:t>button is clicked it is linked to a jQuery</w:t>
+      </w:r>
+      <w:r>
+        <w:t xml:space="preserve"> function which holds each </w:t>
+      </w:r>
+      <w:r>
+        <w:t>item of clothing as a JSON</w:t>
+      </w:r>
+      <w:r>
+        <w:t>. The id of the button triggers which JSON is to be displayed, th</w:t>
+      </w:r>
+      <w:r>
+        <w:t>e information within that particular object is then</w:t>
+      </w:r>
+      <w:r>
+        <w:t xml:space="preserve"> displayed onto a modal. </w:t>
+      </w:r>
+      <w:r>
+        <w:t xml:space="preserve">This JSON is then stored in the var tempObj. </w:t>
+      </w:r>
+      <w:r>
+        <w:t>On the model a user can cho</w:t>
+      </w:r>
+      <w:r>
+        <w:t>o</w:t>
+      </w:r>
+      <w:r>
+        <w:t>se t</w:t>
+      </w:r>
+      <w:r>
+        <w:t xml:space="preserve">he quantity of pieces of clothing that they </w:t>
+      </w:r>
+      <w:r>
+        <w:t xml:space="preserve">want, this is stored </w:t>
+      </w:r>
+      <w:r>
+        <w:t xml:space="preserve">within the quantity var and </w:t>
+      </w:r>
+      <w:r>
+        <w:t xml:space="preserve">within the </w:t>
+      </w:r>
+      <w:r>
+        <w:t>tempObj JSON under selectedQuantity.</w:t>
+      </w:r>
+      <w:r>
+        <w:t xml:space="preserve"> </w:t>
+      </w:r>
+      <w:r>
+        <w:t xml:space="preserve">When the quantity is clicked, this triggers a jQuery function which changes the quantity within the tempObj. </w:t>
+      </w:r>
+      <w:r>
+        <w:t xml:space="preserve">After </w:t>
+      </w:r>
+      <w:r>
+        <w:t>the user has selected the quantity</w:t>
+      </w:r>
+      <w:r>
+        <w:t>, they can Add to Basket.</w:t>
+      </w:r>
+      <w:r>
+        <w:t xml:space="preserve"> Basket is an array and the </w:t>
+      </w:r>
+      <w:r>
+        <w:t>addToBasket() pushes the tempObj into the array</w:t>
+      </w:r>
+      <w:r>
+        <w:t xml:space="preserve">. It was at this stage </w:t>
+      </w:r>
+      <w:r>
+        <w:t>thar</w:t>
+      </w:r>
+      <w:r>
+        <w:t xml:space="preserve"> I came to an issue and was pointed in the right </w:t>
+      </w:r>
+      <w:r>
+        <w:t xml:space="preserve">direction by Sam Cogan. I wanted to store this basket so that it was available in another page, but arrays don’t exist outside of the page. I was however able to </w:t>
+      </w:r>
+      <w:r>
+        <w:t>store the array in local</w:t>
+      </w:r>
+      <w:r>
+        <w:t>S</w:t>
+      </w:r>
+      <w:r>
+        <w:t xml:space="preserve">torage </w:t>
+      </w:r>
+      <w:r>
+        <w:t xml:space="preserve">by turning it into a string with Stringify and </w:t>
+      </w:r>
+      <w:r>
+        <w:t xml:space="preserve">then parsing the JSON back </w:t>
+      </w:r>
+      <w:r>
+        <w:t>when in orders with the displayBasket() function.</w:t>
+      </w:r>
+      <w:r>
+        <w:t xml:space="preserve"> </w:t>
+      </w:r>
+    </w:p>
+    <w:p>
+      <w:pPr>
+        <w:pStyle w:val="Heading2"/>
+      </w:pPr>
+      <w:bookmarkStart w:id="11" w:name="_Toc90826162"/>
+      <w:r>
+        <w:t>Register</w:t>
+      </w:r>
+      <w:bookmarkEnd w:id="11"/>
+    </w:p>
+    <w:p>
+      <w:r>
+        <w:t xml:space="preserve">Form was created using HTML and Javascript. </w:t>
+      </w:r>
+      <w:r>
+        <w:t xml:space="preserve">Corners were rounded and the </w:t>
+      </w:r>
+      <w:r>
+        <w:t>width adjusted on the input through CSS.</w:t>
+      </w:r>
+      <w:r>
+        <w:t xml:space="preserve"> The background colour and the font colour was also changed.</w:t>
+      </w:r>
+      <w:r>
+        <w:t xml:space="preserve"> </w:t>
+      </w:r>
+      <w:r>
+        <w:t xml:space="preserve">The form uses HTML5 types with </w:t>
+      </w:r>
+      <w:r>
+        <w:t xml:space="preserve">email type and required and section keywords. </w:t>
+      </w:r>
+      <w:r>
+        <w:t>Onsubmit triggers the Javascript function</w:t>
+      </w:r>
+      <w:r>
+        <w:t xml:space="preserve"> checkValidation() </w:t>
+      </w:r>
+      <w:r>
+        <w:t>which prevents the page from refreshing on submit and also checks whether the email entered is already in the system</w:t>
+      </w:r>
+      <w:r>
+        <w:t xml:space="preserve"> and if </w:t>
+      </w:r>
+      <w:r>
+        <w:t xml:space="preserve">the password includes capitalisation, lowercase letters, numbers and </w:t>
+      </w:r>
+      <w:r>
+        <w:t>symbols</w:t>
+      </w:r>
+      <w:r>
+        <w:t xml:space="preserve"> </w:t>
+      </w:r>
+      <w:r>
+        <w:t xml:space="preserve">by turning a String with the </w:t>
+      </w:r>
+      <w:r>
+        <w:t>password and string</w:t>
+      </w:r>
+      <w:r>
+        <w:t>s with</w:t>
+      </w:r>
+      <w:r>
+        <w:t xml:space="preserve"> </w:t>
+      </w:r>
+      <w:r>
+        <w:t xml:space="preserve">the </w:t>
+      </w:r>
+      <w:r>
+        <w:t>requirements into array</w:t>
+      </w:r>
+      <w:r>
+        <w:t>s</w:t>
+      </w:r>
+      <w:r>
+        <w:t xml:space="preserve"> through Array.from</w:t>
+      </w:r>
+      <w:r>
+        <w:t>() and looping through the</w:t>
+      </w:r>
+      <w:r>
+        <w:t xml:space="preserve">m to check if the requirements match, if the </w:t>
+      </w:r>
+      <w:r>
+        <w:t>requirements match the matching Boolean is then set to true, if all Booleans are true</w:t>
+      </w:r>
+      <w:r>
+        <w:t xml:space="preserve"> the new account can be created</w:t>
+      </w:r>
+      <w:r>
+        <w:t xml:space="preserve">. </w:t>
+      </w:r>
+      <w:r>
+        <w:t>The submit() function is then triggered</w:t>
+      </w:r>
+      <w:r>
+        <w:t xml:space="preserve"> which checks that the password valid and then add’s the account information into a JSON </w:t>
+      </w:r>
+      <w:r>
+        <w:t>named users.</w:t>
+      </w:r>
+      <w:r>
+        <w:t xml:space="preserve"> An </w:t>
       </w:r>
       <w:r>
         <w:lastRenderedPageBreak/>
-        <w:t>the width to auto so that the img wouldn’t stretch too much.</w:t>
-      </w:r>
-      <w:r>
-        <w:t xml:space="preserve"> Each img has a link which opens in a new tab.</w:t>
+        <w:t xml:space="preserve">alert is then sent out telling the user they are </w:t>
+      </w:r>
+      <w:r>
+        <w:t>signed in and the loggedIn() function is triggered which runs jQuery to hide the form and change the contents of the h1 and paragraph and to personalise it with the email entered.</w:t>
+      </w:r>
+    </w:p>
+    <w:p>
+      <w:r>
+        <w:t>If the</w:t>
+      </w:r>
+      <w:r>
+        <w:t xml:space="preserve"> email is already in the users </w:t>
+      </w:r>
+      <w:r>
+        <w:t xml:space="preserve">array an alert is sent out asking the user to sign in. If the password is invalid </w:t>
+      </w:r>
+      <w:r>
+        <w:t xml:space="preserve">an alert is sent out asking for a valid password. </w:t>
+      </w:r>
+      <w:r>
+        <w:t xml:space="preserve">In reality the users array does not go beyond the page and so a dummy JSON was created </w:t>
+      </w:r>
+      <w:r>
+        <w:t>so that these functions could be tested.</w:t>
+      </w:r>
+    </w:p>
+    <w:p>
+      <w:pPr>
+        <w:pStyle w:val="Heading2"/>
+      </w:pPr>
+      <w:bookmarkStart w:id="12" w:name="_Toc90826163"/>
+      <w:r>
+        <w:t>Login</w:t>
+      </w:r>
+      <w:bookmarkEnd w:id="12"/>
+    </w:p>
+    <w:p>
+      <w:r>
+        <w:t xml:space="preserve">As with the Registration form, the </w:t>
+      </w:r>
+      <w:r>
+        <w:t>Login form has HTML5 keywords used.</w:t>
+      </w:r>
+      <w:r>
+        <w:t xml:space="preserve"> Onsubmit at the top of the form triggers </w:t>
+      </w:r>
+      <w:r>
+        <w:t>the login() function</w:t>
+      </w:r>
+      <w:r>
+        <w:t xml:space="preserve">. This function checks if the email is within the user array, if it is not </w:t>
+      </w:r>
+      <w:r>
+        <w:t>a message appears at the bottom of the form asking the user to create an accou</w:t>
+      </w:r>
+      <w:r>
+        <w:t>nt and giving a link</w:t>
+      </w:r>
+      <w:r>
+        <w:t xml:space="preserve"> using .link in Javascript.</w:t>
       </w:r>
       <w:r>
         <w:t xml:space="preserve"> </w:t>
       </w:r>
+      <w:r>
+        <w:t xml:space="preserve">There is a bug in the code </w:t>
+      </w:r>
+      <w:r>
+        <w:t>here where I was trying to get the password to be asked 3 times</w:t>
+      </w:r>
+      <w:r>
+        <w:t xml:space="preserve"> but originally when I had the </w:t>
+      </w:r>
+      <w:r>
+        <w:t xml:space="preserve">while loop in the function it would either cause the alert to </w:t>
+      </w:r>
+      <w:r>
+        <w:t xml:space="preserve">pop up 3 times in a row,  another buggy </w:t>
+      </w:r>
+      <w:r>
+        <w:t xml:space="preserve">scenario occurred. I then thought that it was possibly about getting the whole function to run three times </w:t>
+      </w:r>
+      <w:r>
+        <w:t>but it seems the event.default within the function is preventing that but it could be something else either. I hope to get the time to go back and fix this, but if I don’t the code is commented out.</w:t>
+      </w:r>
+      <w:r>
+        <w:t xml:space="preserve"> Once the user is signed in, the </w:t>
+      </w:r>
+      <w:r>
+        <w:t>form is hidden and the h1 and paragraph is changed and the personalised email is used.</w:t>
+      </w:r>
     </w:p>
     <w:p>
       <w:pPr>
         <w:pStyle w:val="Heading2"/>
       </w:pPr>
-      <w:r>
-        <w:t>Cards</w:t>
-      </w:r>
-    </w:p>
-    <w:p>
-      <w:r>
-        <w:t xml:space="preserve">Bootstrap cards were </w:t>
-      </w:r>
-      <w:r>
-        <w:t xml:space="preserve">used to display some of the clothing categories on the front page. </w:t>
-      </w:r>
-      <w:r>
-        <w:t xml:space="preserve">Each of the photos within were resized to </w:t>
-      </w:r>
-      <w:r>
-        <w:t>223</w:t>
-      </w:r>
-      <w:r>
-        <w:t xml:space="preserve">x260 to improve the </w:t>
-      </w:r>
-      <w:r>
-        <w:t xml:space="preserve">optimisation. </w:t>
-      </w:r>
-      <w:r>
-        <w:t>Buttons</w:t>
-      </w:r>
-      <w:r>
-        <w:t xml:space="preserve">, paragraphs and headings were removed and the title of each </w:t>
-      </w:r>
-      <w:r>
-        <w:t xml:space="preserve">Card with a link remains to keep these cards simple. The Card title and the </w:t>
-      </w:r>
-      <w:r>
-        <w:t>pictures link to corresponding pages.</w:t>
-      </w:r>
-      <w:r>
-        <w:t xml:space="preserve"> Padding was also adjusted in CSS.</w:t>
-      </w:r>
-    </w:p>
+      <w:bookmarkStart w:id="13" w:name="_Toc90826164"/>
+      <w:r>
+        <w:t>Orders</w:t>
+      </w:r>
+      <w:bookmarkEnd w:id="13"/>
+    </w:p>
+    <w:p>
+      <w:r>
+        <w:t xml:space="preserve">As mentioned in the Cards with Modal section, </w:t>
+      </w:r>
+      <w:r>
+        <w:t xml:space="preserve">once an item of </w:t>
+      </w:r>
+      <w:r>
+        <w:t>clothing has been added to the basket this is then Stringified an</w:t>
+      </w:r>
+      <w:r>
+        <w:t xml:space="preserve">d </w:t>
+      </w:r>
+      <w:r>
+        <w:t>stored in localStorage</w:t>
+      </w:r>
+      <w:r>
+        <w:t xml:space="preserve"> (addToBasket())</w:t>
+      </w:r>
+      <w:r>
+        <w:t>.</w:t>
+      </w:r>
+      <w:r>
+        <w:t xml:space="preserve"> On the orders page the </w:t>
+      </w:r>
+      <w:r>
+        <w:t xml:space="preserve">String is </w:t>
+      </w:r>
+      <w:r>
+        <w:t>then parsed again into a JSON where it can be utilised on the Orders page.</w:t>
+      </w:r>
+      <w:r>
+        <w:t xml:space="preserve"> The basket JSON is now called fullBasket</w:t>
+      </w:r>
+      <w:r>
+        <w:t xml:space="preserve">. Getting the items within the basket to display was a real journey and took a bit of time. I tried many </w:t>
+      </w:r>
+      <w:r>
+        <w:t xml:space="preserve">different ways and none of them seemed to work. I would continuously get undefined or </w:t>
+      </w:r>
+      <w:r>
+        <w:t xml:space="preserve">an error message about null. In the end I realised that I didn’t have the correct picture of what the JSON looked like after parsing. </w:t>
+      </w:r>
+      <w:r>
+        <w:t xml:space="preserve">For example, </w:t>
+      </w:r>
+      <w:r>
+        <w:t xml:space="preserve">I had been trying to access </w:t>
+      </w:r>
+      <w:r>
+        <w:t>the JSON through</w:t>
+      </w:r>
+    </w:p>
+    <w:p>
+      <w:pPr>
+        <w:pStyle w:val="ListParagraph"/>
+        <w:numPr>
+          <w:ilvl w:val="0"/>
+          <w:numId w:val="1"/>
+        </w:numPr>
+      </w:pPr>
+      <w:r>
+        <w:t>fullBasket[0].name</w:t>
+      </w:r>
+    </w:p>
+    <w:p>
+      <w:pPr>
+        <w:pStyle w:val="ListParagraph"/>
+        <w:numPr>
+          <w:ilvl w:val="0"/>
+          <w:numId w:val="1"/>
+        </w:numPr>
+      </w:pPr>
+      <w:r>
+        <w:t>fullBasket[0][0].name</w:t>
+      </w:r>
+    </w:p>
+    <w:p>
+      <w:pPr>
+        <w:pStyle w:val="ListParagraph"/>
+        <w:numPr>
+          <w:ilvl w:val="0"/>
+          <w:numId w:val="1"/>
+        </w:numPr>
+      </w:pPr>
+      <w:r>
+        <w:t>fullBasket[0][0][0].name</w:t>
+      </w:r>
+    </w:p>
+    <w:p>
+      <w:pPr>
+        <w:pStyle w:val="ListParagraph"/>
+        <w:numPr>
+          <w:ilvl w:val="0"/>
+          <w:numId w:val="1"/>
+        </w:numPr>
+      </w:pPr>
+      <w:r>
+        <w:t>fullBasket[][name]</w:t>
+      </w:r>
+    </w:p>
+    <w:p>
+      <w:pPr>
+        <w:pStyle w:val="ListParagraph"/>
+        <w:numPr>
+          <w:ilvl w:val="0"/>
+          <w:numId w:val="1"/>
+        </w:numPr>
+      </w:pPr>
+      <w:r>
+        <w:t>fullBasket[]["name"]</w:t>
+      </w:r>
+    </w:p>
+    <w:p>
+      <w:pPr>
+        <w:pStyle w:val="ListParagraph"/>
+        <w:numPr>
+          <w:ilvl w:val="0"/>
+          <w:numId w:val="1"/>
+        </w:numPr>
+      </w:pPr>
+      <w:r>
+        <w:t>fullBasket[][]["name"]</w:t>
+      </w:r>
+    </w:p>
+    <w:p>
+      <w:pPr>
+        <w:pStyle w:val="ListParagraph"/>
+        <w:numPr>
+          <w:ilvl w:val="0"/>
+          <w:numId w:val="1"/>
+        </w:numPr>
+      </w:pPr>
+      <w:r>
+        <w:t>fullBasket[]["name"]</w:t>
+      </w:r>
+    </w:p>
+    <w:p>
+      <w:r>
+        <w:t xml:space="preserve">None of which worked. </w:t>
+      </w:r>
+      <w:r>
+        <w:t>After console.</w:t>
+      </w:r>
+      <w:r>
+        <w:t xml:space="preserve">log(fullBasket) after clicking the basket, I was able to get a full view of what the </w:t>
+      </w:r>
+      <w:r>
+        <w:t>basket looked like after the parsing and I saw that I needed to use</w:t>
+      </w:r>
+      <w:r>
+        <w:t xml:space="preserve"> for example</w:t>
+      </w:r>
+      <w:r>
+        <w:t xml:space="preserve"> </w:t>
+      </w:r>
+      <w:r>
+        <w:t>fullBasket[i][j][0]</w:t>
+      </w:r>
+      <w:r>
+        <w:t xml:space="preserve"> to access the name.</w:t>
+      </w:r>
+      <w:r>
+        <w:t xml:space="preserve"> </w:t>
+      </w:r>
+      <w:r>
+        <w:t>The many pieces of failed code on this journe</w:t>
+      </w:r>
+      <w:r>
+        <w:t>y are at the bottom of the script.js page.</w:t>
+      </w:r>
+    </w:p>
+    <w:p>
+      <w:r>
+        <w:t xml:space="preserve">After this I </w:t>
+      </w:r>
+      <w:r>
+        <w:t xml:space="preserve">began researching adding elements such as divs and h1’s etc. I did this through </w:t>
+      </w:r>
+      <w:r>
+        <w:t xml:space="preserve">.createElement and appendChild() methods. This was then done through the </w:t>
+      </w:r>
+      <w:r>
+        <w:t>displayBasket() function which is triggered onload.</w:t>
+      </w:r>
+    </w:p>
+    <w:p>
+      <w:pPr>
+        <w:pStyle w:val="Heading2"/>
+      </w:pPr>
+      <w:bookmarkStart w:id="14" w:name="_Toc90826165"/>
+      <w:r>
+        <w:lastRenderedPageBreak/>
+        <w:t>Payment</w:t>
+      </w:r>
+      <w:bookmarkEnd w:id="14"/>
+    </w:p>
+    <w:p>
+      <w:r>
+        <w:t xml:space="preserve">By the time I came to this page, time was at an end. </w:t>
+      </w:r>
+      <w:r>
+        <w:t xml:space="preserve">I </w:t>
+      </w:r>
+      <w:r>
+        <w:t>put a form in here and matched the pages aesthetic to the rest of the pages, but unfortunately I didn’t have t</w:t>
+      </w:r>
+      <w:r>
+        <w:t xml:space="preserve">ime to </w:t>
+      </w:r>
+      <w:r>
+        <w:t>try and get the total variable over to this page and the submit button only sends up an alert.</w:t>
+      </w:r>
+    </w:p>
+    <w:p/>
     <w:p>
       <w:pPr>
         <w:pStyle w:val="Heading1"/>
       </w:pPr>
-      <w:r>
-        <w:t>Clothing</w:t>
-      </w:r>
-      <w:r>
-        <w:t xml:space="preserve"> Page</w:t>
-      </w:r>
-    </w:p>
-    <w:p>
-      <w:r>
-        <w:t xml:space="preserve">This page displays the </w:t>
-      </w:r>
-      <w:r>
-        <w:t>clothing available in the website. The page is divided into sections</w:t>
-      </w:r>
-      <w:r>
-        <w:t>- Most Popular, Dresses, Tops, Skirts, Trousers, Coats and Accessories</w:t>
-      </w:r>
-      <w:r>
-        <w:t>. Each section has a n</w:t>
-      </w:r>
-      <w:r>
-        <w:t>av above it so that the other sections are always easily accessed.</w:t>
-      </w:r>
-    </w:p>
-    <w:p>
-      <w:pPr>
-        <w:pStyle w:val="Heading2"/>
-      </w:pPr>
-      <w:r>
-        <w:t>Banner</w:t>
-      </w:r>
-    </w:p>
-    <w:p>
-      <w:r>
-        <w:t xml:space="preserve">The banner was created in Canva by splicing different pictures together. These were then </w:t>
-      </w:r>
-      <w:r>
-        <w:t>mapp</w:t>
-      </w:r>
-      <w:r>
-        <w:t>ed out using img &lt;map</w:t>
-      </w:r>
-      <w:r>
-        <w:t xml:space="preserve">&gt; in HTML </w:t>
-      </w:r>
-      <w:r>
-        <w:t xml:space="preserve">by finding the coordinates by opening the image in paint and </w:t>
-      </w:r>
-      <w:r>
-        <w:t>mapping out the coordinates in the HTML. Th</w:t>
-      </w:r>
-      <w:r>
-        <w:t>e different sections of the images were then linked to their corresponding sections.</w:t>
-      </w:r>
-    </w:p>
-    <w:p>
-      <w:pPr>
-        <w:pStyle w:val="Heading2"/>
-      </w:pPr>
-      <w:r>
-        <w:t>Cards</w:t>
-      </w:r>
-      <w:r>
-        <w:t xml:space="preserve"> with Modal</w:t>
-      </w:r>
-    </w:p>
-    <w:p>
-      <w:r>
-        <w:t xml:space="preserve">Each card holds a piece of clothing </w:t>
-      </w:r>
-      <w:r>
-        <w:t xml:space="preserve">available for sale on the site. </w:t>
-      </w:r>
-      <w:r>
-        <w:t>The imgs have all been resized for optimization, the headings</w:t>
-      </w:r>
-      <w:r>
-        <w:t xml:space="preserve"> have been used but their size has been changed with CSS. The container with the cards has also been </w:t>
-      </w:r>
-      <w:r>
-        <w:t>centred</w:t>
-      </w:r>
-      <w:r>
-        <w:t xml:space="preserve"> on the page with CSS</w:t>
-      </w:r>
-      <w:r>
-        <w:t xml:space="preserve">, the font size and alignment </w:t>
-      </w:r>
-      <w:r>
-        <w:t>has also been adjusted there.</w:t>
-      </w:r>
-      <w:r>
-        <w:t xml:space="preserve"> When the </w:t>
-      </w:r>
-      <w:r>
-        <w:t xml:space="preserve">“Buy” </w:t>
-      </w:r>
-      <w:r>
-        <w:t>button is clicked it is linked to a jQuery</w:t>
-      </w:r>
-      <w:r>
-        <w:t xml:space="preserve"> function which holds each </w:t>
-      </w:r>
-      <w:r>
-        <w:t>item of clothing as a JSON</w:t>
-      </w:r>
-      <w:r>
-        <w:t>. The id of the button triggers which JSON is to be displayed, th</w:t>
-      </w:r>
-      <w:r>
-        <w:t>e information within that particular object is then</w:t>
-      </w:r>
-      <w:r>
-        <w:t xml:space="preserve"> displayed onto a modal. </w:t>
-      </w:r>
-      <w:r>
-        <w:t xml:space="preserve">This JSON is then stored in the var tempObj. </w:t>
-      </w:r>
-      <w:r>
-        <w:t>On the model a user can cho</w:t>
-      </w:r>
-      <w:r>
-        <w:t>o</w:t>
-      </w:r>
-      <w:r>
-        <w:t>se t</w:t>
-      </w:r>
-      <w:r>
-        <w:t xml:space="preserve">he quantity of pieces of clothing that they </w:t>
-      </w:r>
-      <w:r>
-        <w:t xml:space="preserve">want, this is stored </w:t>
-      </w:r>
-      <w:r>
-        <w:t xml:space="preserve">within the quantity var and </w:t>
-      </w:r>
-      <w:r>
-        <w:t xml:space="preserve">within the </w:t>
-      </w:r>
-      <w:r>
-        <w:t>tempObj JSON under selectedQuantity.</w:t>
-      </w:r>
-      <w:r>
-        <w:t xml:space="preserve"> After </w:t>
-      </w:r>
-      <w:r>
-        <w:t>the user has selected the quantity</w:t>
-      </w:r>
-      <w:r>
-        <w:t>, they can Add to Basket.</w:t>
-      </w:r>
-      <w:r>
-        <w:t xml:space="preserve"> Basket is an array and the </w:t>
-      </w:r>
-      <w:r>
-        <w:t>addToBasket() pushes the tempObj into the array</w:t>
-      </w:r>
-      <w:r>
-        <w:t xml:space="preserve">. It was at this stage where I came to an issue and was pointed in the right </w:t>
-      </w:r>
-      <w:r>
-        <w:t xml:space="preserve">direction by Sam Cogan. I wanted to store this basket so that it was available in another page, but arrays don’t exist outside of the page. I was however able to </w:t>
-      </w:r>
-      <w:r>
-        <w:t>store the array in local</w:t>
-      </w:r>
-      <w:r>
-        <w:t>S</w:t>
-      </w:r>
-      <w:r>
-        <w:t xml:space="preserve">torage </w:t>
-      </w:r>
-      <w:r>
-        <w:t xml:space="preserve">by turning it into a string with Stringify and </w:t>
-      </w:r>
-      <w:r>
-        <w:t xml:space="preserve">then parsing the JSON back </w:t>
-      </w:r>
-      <w:r>
-        <w:t>when in orders with the displayBasket() function.</w:t>
-      </w:r>
-    </w:p>
-    <w:p>
-      <w:pPr>
-        <w:pStyle w:val="Heading1"/>
-      </w:pPr>
-      <w:r>
-        <w:t>Register</w:t>
-      </w:r>
-    </w:p>
-    <w:p>
-      <w:r>
-        <w:t xml:space="preserve">Form was created using HTML and Javascript. </w:t>
-      </w:r>
-      <w:r>
-        <w:t xml:space="preserve">Corners were rounded and the </w:t>
-      </w:r>
-      <w:r>
-        <w:t>width adjusted on the input through CSS.</w:t>
-      </w:r>
-      <w:r>
-        <w:t xml:space="preserve"> The background colour and the font colour was also changed.</w:t>
-      </w:r>
-      <w:r>
-        <w:t xml:space="preserve"> </w:t>
-      </w:r>
-      <w:r>
-        <w:t xml:space="preserve">The form uses HTML5 types with </w:t>
-      </w:r>
-      <w:r>
-        <w:t xml:space="preserve">email type and required and section keywords. </w:t>
-      </w:r>
-      <w:r>
-        <w:t>Onsubmit triggers the Javascript function</w:t>
-      </w:r>
-      <w:r>
-        <w:t xml:space="preserve"> checkValidation() </w:t>
-      </w:r>
-      <w:r>
-        <w:t>which prevents the page from refreshing on submit and also checks whether the email entered is already in the system</w:t>
-      </w:r>
-      <w:r>
-        <w:t xml:space="preserve"> and if </w:t>
-      </w:r>
-      <w:r>
-        <w:t xml:space="preserve">the password includes capitalisation, lowercase letters, numbers and </w:t>
-      </w:r>
-      <w:r>
-        <w:t>symbols</w:t>
-      </w:r>
-      <w:r>
-        <w:t xml:space="preserve"> </w:t>
-      </w:r>
-      <w:r>
-        <w:t xml:space="preserve">by turning a String with the </w:t>
-      </w:r>
-      <w:r>
-        <w:t>password and string</w:t>
-      </w:r>
-      <w:r>
-        <w:t>s with</w:t>
-      </w:r>
-      <w:r>
-        <w:t xml:space="preserve"> </w:t>
-      </w:r>
-      <w:r>
-        <w:t xml:space="preserve">the </w:t>
-      </w:r>
-      <w:r>
-        <w:t>requirements into array</w:t>
-      </w:r>
-      <w:r>
-        <w:t>s</w:t>
-      </w:r>
-      <w:r>
-        <w:t xml:space="preserve"> through Array.from</w:t>
-      </w:r>
-      <w:r>
-        <w:t>() and looping through the</w:t>
-      </w:r>
-      <w:r>
-        <w:t xml:space="preserve">m to check if the requirements match, if the </w:t>
-      </w:r>
-      <w:r>
-        <w:t>requirements match the matching Boolean is then set to true, if all Booleans are true</w:t>
-      </w:r>
-      <w:r>
-        <w:t xml:space="preserve"> the new account can be created</w:t>
-      </w:r>
-      <w:r>
-        <w:t xml:space="preserve">. </w:t>
-      </w:r>
-      <w:r>
-        <w:t>The submit() function is then triggered</w:t>
-      </w:r>
-      <w:r>
-        <w:t xml:space="preserve"> which checks that the password valid and then add’s the account information into a JSON </w:t>
-      </w:r>
-      <w:r>
-        <w:t>named users.</w:t>
-      </w:r>
-      <w:r>
-        <w:t xml:space="preserve"> An alert is then sent out telling the user they are </w:t>
-      </w:r>
-      <w:r>
-        <w:t xml:space="preserve">signed in and the loggedIn() function is triggered which </w:t>
-      </w:r>
-      <w:r>
-        <w:lastRenderedPageBreak/>
-        <w:t>runs jQuery to hide the form and change the contents of the h1 and paragraph and to personalise it with the email entered.</w:t>
-      </w:r>
-    </w:p>
-    <w:p>
-      <w:r>
-        <w:t>If the</w:t>
-      </w:r>
-      <w:r>
-        <w:t xml:space="preserve"> email is already in the users </w:t>
-      </w:r>
-      <w:r>
-        <w:t xml:space="preserve">array an alert is sent out asking the user to sign in. If the password is invalid </w:t>
-      </w:r>
-      <w:r>
-        <w:t xml:space="preserve">an alert is sent out asking for a valid password. </w:t>
-      </w:r>
-      <w:r>
-        <w:t xml:space="preserve">In reality the users array does not go beyond the page and so a dummy JSON was created </w:t>
-      </w:r>
-      <w:r>
-        <w:t>so that these functions could be tested.</w:t>
-      </w:r>
-    </w:p>
-    <w:p>
-      <w:pPr>
-        <w:pStyle w:val="Heading1"/>
-      </w:pPr>
-      <w:r>
-        <w:t>Login</w:t>
-      </w:r>
-    </w:p>
-    <w:p>
-      <w:r>
-        <w:t xml:space="preserve">As with the Registration form, the </w:t>
-      </w:r>
-      <w:r>
-        <w:t>Login form has HTML5 keywords used.</w:t>
-      </w:r>
-      <w:r>
-        <w:t xml:space="preserve"> Onsubmit at the top of the form triggers </w:t>
-      </w:r>
-      <w:r>
-        <w:t>the login() function</w:t>
-      </w:r>
-      <w:r>
-        <w:t xml:space="preserve">. This function checks if the email is within the user array, if it is not </w:t>
-      </w:r>
-      <w:r>
-        <w:t>a message appears at the bottom of the form asking the user to create an accou</w:t>
-      </w:r>
-      <w:r>
-        <w:t>nt and giving a link</w:t>
-      </w:r>
-      <w:r>
-        <w:t xml:space="preserve"> using .link in Javascript.</w:t>
-      </w:r>
-      <w:r>
-        <w:t xml:space="preserve"> </w:t>
-      </w:r>
-      <w:r>
-        <w:t xml:space="preserve">There is a bug in the code </w:t>
-      </w:r>
-      <w:r>
-        <w:t>here where I was trying to get the password to be asked 3 times</w:t>
-      </w:r>
-      <w:r>
-        <w:t xml:space="preserve"> but originally when I had the </w:t>
-      </w:r>
-      <w:r>
-        <w:t xml:space="preserve">while loop in the function it would either cause the alert to </w:t>
-      </w:r>
-      <w:r>
-        <w:t xml:space="preserve">pop up 3 times in a row,  another buggy </w:t>
-      </w:r>
-      <w:r>
-        <w:t xml:space="preserve">scenario occurred. I then thought that it was possibly about getting the whole function to run three times </w:t>
-      </w:r>
-      <w:r>
-        <w:t>but it seems the event.default within the function is preventing that but it could be something else either. I hope to get the time to go back and fix this, but if I don’t the code is commented out.</w:t>
-      </w:r>
-      <w:r>
-        <w:t xml:space="preserve"> Once the user is signed in, the </w:t>
-      </w:r>
-      <w:r>
-        <w:t>form is hidden and the h1 and paragraph is changed and the personalised email is used.</w:t>
-      </w:r>
-    </w:p>
-    <w:p>
-      <w:r>
-        <w:t>Orders</w:t>
-      </w:r>
-    </w:p>
-    <w:p>
-      <w:r>
-        <w:t>Payment</w:t>
-      </w:r>
-    </w:p>
-    <w:p/>
-    <w:p>
+      <w:bookmarkStart w:id="15" w:name="_Toc90826166"/>
       <w:r>
         <w:t>Testing</w:t>
       </w:r>
       <w:r>
         <w:t xml:space="preserve"> and Validation</w:t>
+      </w:r>
+      <w:bookmarkEnd w:id="15"/>
+    </w:p>
+    <w:p>
+      <w:r>
+        <w:t xml:space="preserve">CSS and Javascript were minified. </w:t>
+      </w:r>
+      <w:r>
+        <w:t xml:space="preserve">These are both single external files. Each image in the </w:t>
+      </w:r>
+      <w:r>
+        <w:t>site was resized to an appropriate size for their section of the site.</w:t>
       </w:r>
     </w:p>
     <w:p>
@@ -745,7 +2550,7 @@
                     <pic:cNvPicPr/>
                   </pic:nvPicPr>
                   <pic:blipFill>
-                    <a:blip r:embed="rId7"/>
+                    <a:blip r:embed="rId11"/>
                     <a:stretch>
                       <a:fillRect/>
                     </a:stretch>
@@ -822,7 +2627,7 @@
                     <pic:cNvPicPr/>
                   </pic:nvPicPr>
                   <pic:blipFill>
-                    <a:blip r:embed="rId8"/>
+                    <a:blip r:embed="rId12"/>
                     <a:stretch>
                       <a:fillRect/>
                     </a:stretch>
@@ -843,8 +2648,36 @@
         </w:drawing>
       </w:r>
     </w:p>
+    <w:p/>
+    <w:p>
+      <w:pPr>
+        <w:pStyle w:val="Heading1"/>
+      </w:pPr>
+      <w:r>
+        <w:t xml:space="preserve"> </w:t>
+      </w:r>
+      <w:bookmarkStart w:id="16" w:name="_Toc90826167"/>
+      <w:r>
+        <w:t>Conclusion</w:t>
+      </w:r>
+      <w:bookmarkEnd w:id="16"/>
+    </w:p>
+    <w:p>
+      <w:r>
+        <w:t xml:space="preserve">Bootstrap, Javascript and jQuery brought a lot of value to this project. Using Bootstrap </w:t>
+      </w:r>
+      <w:r>
+        <w:t xml:space="preserve">helped with the responsiveness of the items used and the speed in which the website was able to be built. </w:t>
+      </w:r>
+      <w:r>
+        <w:t>Javascript allowed functions and actions to be utilised in the site while jQuery brought further functionality with ease</w:t>
+      </w:r>
+      <w:r>
+        <w:t xml:space="preserve">. </w:t>
+      </w:r>
+    </w:p>
     <w:sectPr>
-      <w:headerReference w:type="default" r:id="rId9"/>
+      <w:headerReference w:type="default" r:id="rId13"/>
       <w:pgSz w:w="11906" w:h="16838"/>
       <w:pgMar w:top="1440" w:right="1440" w:bottom="1440" w:left="1440" w:header="708" w:footer="708" w:gutter="0"/>
       <w:cols w:space="708"/>
@@ -939,6 +2772,127 @@
     </w:r>
   </w:p>
 </w:hdr>
+</file>
+
+<file path=word/numbering.xml><?xml version="1.0" encoding="utf-8"?>
+<w:numbering xmlns:wpc="http://schemas.microsoft.com/office/word/2010/wordprocessingCanvas" xmlns:cx="http://schemas.microsoft.com/office/drawing/2014/chartex" xmlns:cx1="http://schemas.microsoft.com/office/drawing/2015/9/8/chartex" xmlns:cx2="http://schemas.microsoft.com/office/drawing/2015/10/21/chartex" xmlns:cx3="http://schemas.microsoft.com/office/drawing/2016/5/9/chartex" xmlns:cx4="http://schemas.microsoft.com/office/drawing/2016/5/10/chartex" xmlns:cx5="http://schemas.microsoft.com/office/drawing/2016/5/11/chartex" xmlns:cx6="http://schemas.microsoft.com/office/drawing/2016/5/12/chartex" xmlns:cx7="http://schemas.microsoft.com/office/drawing/2016/5/13/chartex" xmlns:cx8="http://schemas.microsoft.com/office/drawing/2016/5/14/chartex" xmlns:mc="http://schemas.openxmlformats.org/markup-compatibility/2006" xmlns:aink="http://schemas.microsoft.com/office/drawing/2016/ink" xmlns:am3d="http://schemas.microsoft.com/office/drawing/2017/model3d" xmlns:o="urn:schemas-microsoft-com:office:office" xmlns:r="http://schemas.openxmlformats.org/officeDocument/2006/relationships" xmlns:m="http://schemas.openxmlformats.org/officeDocument/2006/math" xmlns:v="urn:schemas-microsoft-com:vml" xmlns:wp14="http://schemas.microsoft.com/office/word/2010/wordprocessingDrawing" xmlns:wp="http://schemas.openxmlformats.org/drawingml/2006/wordprocessingDrawing" xmlns:w10="urn:schemas-microsoft-com:office:word" xmlns:w="http://schemas.openxmlformats.org/wordprocessingml/2006/main" xmlns:w14="http://schemas.microsoft.com/office/word/2010/wordml" xmlns:w15="http://schemas.microsoft.com/office/word/2012/wordml" xmlns:w16cex="http://schemas.microsoft.com/office/word/2018/wordml/cex" xmlns:w16cid="http://schemas.microsoft.com/office/word/2016/wordml/cid" xmlns:w16="http://schemas.microsoft.com/office/word/2018/wordml" xmlns:w16sdtdh="http://schemas.microsoft.com/office/word/2020/wordml/sdtdatahash" xmlns:w16se="http://schemas.microsoft.com/office/word/2015/wordml/symex" xmlns:wpg="http://schemas.microsoft.com/office/word/2010/wordprocessingGroup" xmlns:wpi="http://schemas.microsoft.com/office/word/2010/wordprocessingInk" xmlns:wne="http://schemas.microsoft.com/office/word/2006/wordml" xmlns:wps="http://schemas.microsoft.com/office/word/2010/wordprocessingShape" mc:Ignorable="w14 w15 w16se w16cid w16 w16cex w16sdtdh wp14">
+  <w:abstractNum w:abstractNumId="0" w15:restartNumberingAfterBreak="0">
+    <w:nsid w:val="5EDA274E"/>
+    <w:multiLevelType w:val="hybridMultilevel"/>
+    <w:tmpl w:val="240EB36E"/>
+    <w:lvl w:ilvl="0" w:tplc="18090001">
+      <w:start w:val="1"/>
+      <w:numFmt w:val="bullet"/>
+      <w:lvlText w:val=""/>
+      <w:lvlJc w:val="left"/>
+      <w:pPr>
+        <w:ind w:left="720" w:hanging="360"/>
+      </w:pPr>
+      <w:rPr>
+        <w:rFonts w:ascii="Symbol" w:hAnsi="Symbol" w:hint="default"/>
+      </w:rPr>
+    </w:lvl>
+    <w:lvl w:ilvl="1" w:tplc="18090003" w:tentative="1">
+      <w:start w:val="1"/>
+      <w:numFmt w:val="bullet"/>
+      <w:lvlText w:val="o"/>
+      <w:lvlJc w:val="left"/>
+      <w:pPr>
+        <w:ind w:left="1440" w:hanging="360"/>
+      </w:pPr>
+      <w:rPr>
+        <w:rFonts w:ascii="Courier New" w:hAnsi="Courier New" w:cs="Courier New" w:hint="default"/>
+      </w:rPr>
+    </w:lvl>
+    <w:lvl w:ilvl="2" w:tplc="18090005" w:tentative="1">
+      <w:start w:val="1"/>
+      <w:numFmt w:val="bullet"/>
+      <w:lvlText w:val=""/>
+      <w:lvlJc w:val="left"/>
+      <w:pPr>
+        <w:ind w:left="2160" w:hanging="360"/>
+      </w:pPr>
+      <w:rPr>
+        <w:rFonts w:ascii="Wingdings" w:hAnsi="Wingdings" w:hint="default"/>
+      </w:rPr>
+    </w:lvl>
+    <w:lvl w:ilvl="3" w:tplc="18090001" w:tentative="1">
+      <w:start w:val="1"/>
+      <w:numFmt w:val="bullet"/>
+      <w:lvlText w:val=""/>
+      <w:lvlJc w:val="left"/>
+      <w:pPr>
+        <w:ind w:left="2880" w:hanging="360"/>
+      </w:pPr>
+      <w:rPr>
+        <w:rFonts w:ascii="Symbol" w:hAnsi="Symbol" w:hint="default"/>
+      </w:rPr>
+    </w:lvl>
+    <w:lvl w:ilvl="4" w:tplc="18090003" w:tentative="1">
+      <w:start w:val="1"/>
+      <w:numFmt w:val="bullet"/>
+      <w:lvlText w:val="o"/>
+      <w:lvlJc w:val="left"/>
+      <w:pPr>
+        <w:ind w:left="3600" w:hanging="360"/>
+      </w:pPr>
+      <w:rPr>
+        <w:rFonts w:ascii="Courier New" w:hAnsi="Courier New" w:cs="Courier New" w:hint="default"/>
+      </w:rPr>
+    </w:lvl>
+    <w:lvl w:ilvl="5" w:tplc="18090005" w:tentative="1">
+      <w:start w:val="1"/>
+      <w:numFmt w:val="bullet"/>
+      <w:lvlText w:val=""/>
+      <w:lvlJc w:val="left"/>
+      <w:pPr>
+        <w:ind w:left="4320" w:hanging="360"/>
+      </w:pPr>
+      <w:rPr>
+        <w:rFonts w:ascii="Wingdings" w:hAnsi="Wingdings" w:hint="default"/>
+      </w:rPr>
+    </w:lvl>
+    <w:lvl w:ilvl="6" w:tplc="18090001" w:tentative="1">
+      <w:start w:val="1"/>
+      <w:numFmt w:val="bullet"/>
+      <w:lvlText w:val=""/>
+      <w:lvlJc w:val="left"/>
+      <w:pPr>
+        <w:ind w:left="5040" w:hanging="360"/>
+      </w:pPr>
+      <w:rPr>
+        <w:rFonts w:ascii="Symbol" w:hAnsi="Symbol" w:hint="default"/>
+      </w:rPr>
+    </w:lvl>
+    <w:lvl w:ilvl="7" w:tplc="18090003" w:tentative="1">
+      <w:start w:val="1"/>
+      <w:numFmt w:val="bullet"/>
+      <w:lvlText w:val="o"/>
+      <w:lvlJc w:val="left"/>
+      <w:pPr>
+        <w:ind w:left="5760" w:hanging="360"/>
+      </w:pPr>
+      <w:rPr>
+        <w:rFonts w:ascii="Courier New" w:hAnsi="Courier New" w:cs="Courier New" w:hint="default"/>
+      </w:rPr>
+    </w:lvl>
+    <w:lvl w:ilvl="8" w:tplc="18090005" w:tentative="1">
+      <w:start w:val="1"/>
+      <w:numFmt w:val="bullet"/>
+      <w:lvlText w:val=""/>
+      <w:lvlJc w:val="left"/>
+      <w:pPr>
+        <w:ind w:left="6480" w:hanging="360"/>
+      </w:pPr>
+      <w:rPr>
+        <w:rFonts w:ascii="Wingdings" w:hAnsi="Wingdings" w:hint="default"/>
+      </w:rPr>
+    </w:lvl>
+  </w:abstractNum>
+  <w:num w:numId="1">
+    <w:abstractNumId w:val="0"/>
+  </w:num>
+</w:numbering>
 </file>
 
 <file path=word/styles.xml><?xml version="1.0" encoding="utf-8"?>
@@ -1383,6 +3337,28 @@
       <w:szCs w:val="26"/>
     </w:rPr>
   </w:style>
+  <w:style w:type="paragraph" w:styleId="Heading3">
+    <w:name w:val="heading 3"/>
+    <w:basedOn w:val="Normal"/>
+    <w:next w:val="Normal"/>
+    <w:link w:val="Heading3Char"/>
+    <w:uiPriority w:val="9"/>
+    <w:unhideWhenUsed/>
+    <w:qFormat/>
+    <w:rsid w:val="00D86DC8"/>
+    <w:pPr>
+      <w:keepNext/>
+      <w:keepLines/>
+      <w:spacing w:before="40" w:after="0"/>
+      <w:outlineLvl w:val="2"/>
+    </w:pPr>
+    <w:rPr>
+      <w:rFonts w:asciiTheme="majorHAnsi" w:eastAsiaTheme="majorEastAsia" w:hAnsiTheme="majorHAnsi" w:cstheme="majorBidi"/>
+      <w:color w:val="1F3763" w:themeColor="accent1" w:themeShade="7F"/>
+      <w:sz w:val="24"/>
+      <w:szCs w:val="24"/>
+    </w:rPr>
+  </w:style>
   <w:style w:type="character" w:default="1" w:styleId="DefaultParagraphFont">
     <w:name w:val="Default Paragraph Font"/>
     <w:uiPriority w:val="1"/>
@@ -1521,6 +3497,108 @@
       <w:sz w:val="18"/>
       <w:szCs w:val="18"/>
     </w:rPr>
+  </w:style>
+  <w:style w:type="paragraph" w:styleId="ListParagraph">
+    <w:name w:val="List Paragraph"/>
+    <w:basedOn w:val="Normal"/>
+    <w:uiPriority w:val="34"/>
+    <w:qFormat/>
+    <w:rsid w:val="005B047E"/>
+    <w:pPr>
+      <w:ind w:left="720"/>
+      <w:contextualSpacing/>
+    </w:pPr>
+  </w:style>
+  <w:style w:type="paragraph" w:styleId="NoSpacing">
+    <w:name w:val="No Spacing"/>
+    <w:link w:val="NoSpacingChar"/>
+    <w:uiPriority w:val="1"/>
+    <w:qFormat/>
+    <w:rsid w:val="00ED1F42"/>
+    <w:pPr>
+      <w:spacing w:after="0" w:line="240" w:lineRule="auto"/>
+    </w:pPr>
+    <w:rPr>
+      <w:rFonts w:eastAsiaTheme="minorEastAsia"/>
+      <w:lang w:val="en-US"/>
+    </w:rPr>
+  </w:style>
+  <w:style w:type="character" w:customStyle="1" w:styleId="NoSpacingChar">
+    <w:name w:val="No Spacing Char"/>
+    <w:basedOn w:val="DefaultParagraphFont"/>
+    <w:link w:val="NoSpacing"/>
+    <w:uiPriority w:val="1"/>
+    <w:rsid w:val="00ED1F42"/>
+    <w:rPr>
+      <w:rFonts w:eastAsiaTheme="minorEastAsia"/>
+      <w:lang w:val="en-US"/>
+    </w:rPr>
+  </w:style>
+  <w:style w:type="character" w:customStyle="1" w:styleId="Heading3Char">
+    <w:name w:val="Heading 3 Char"/>
+    <w:basedOn w:val="DefaultParagraphFont"/>
+    <w:link w:val="Heading3"/>
+    <w:uiPriority w:val="9"/>
+    <w:rsid w:val="00D86DC8"/>
+    <w:rPr>
+      <w:rFonts w:asciiTheme="majorHAnsi" w:eastAsiaTheme="majorEastAsia" w:hAnsiTheme="majorHAnsi" w:cstheme="majorBidi"/>
+      <w:color w:val="1F3763" w:themeColor="accent1" w:themeShade="7F"/>
+      <w:sz w:val="24"/>
+      <w:szCs w:val="24"/>
+    </w:rPr>
+  </w:style>
+  <w:style w:type="paragraph" w:styleId="TOCHeading">
+    <w:name w:val="TOC Heading"/>
+    <w:basedOn w:val="Heading1"/>
+    <w:next w:val="Normal"/>
+    <w:uiPriority w:val="39"/>
+    <w:unhideWhenUsed/>
+    <w:qFormat/>
+    <w:rsid w:val="00607B83"/>
+    <w:pPr>
+      <w:outlineLvl w:val="9"/>
+    </w:pPr>
+    <w:rPr>
+      <w:lang w:val="en-US"/>
+    </w:rPr>
+  </w:style>
+  <w:style w:type="paragraph" w:styleId="TOC1">
+    <w:name w:val="toc 1"/>
+    <w:basedOn w:val="Normal"/>
+    <w:next w:val="Normal"/>
+    <w:autoRedefine/>
+    <w:uiPriority w:val="39"/>
+    <w:unhideWhenUsed/>
+    <w:rsid w:val="00607B83"/>
+    <w:pPr>
+      <w:spacing w:after="100"/>
+    </w:pPr>
+  </w:style>
+  <w:style w:type="paragraph" w:styleId="TOC2">
+    <w:name w:val="toc 2"/>
+    <w:basedOn w:val="Normal"/>
+    <w:next w:val="Normal"/>
+    <w:autoRedefine/>
+    <w:uiPriority w:val="39"/>
+    <w:unhideWhenUsed/>
+    <w:rsid w:val="00607B83"/>
+    <w:pPr>
+      <w:spacing w:after="100"/>
+      <w:ind w:left="220"/>
+    </w:pPr>
+  </w:style>
+  <w:style w:type="paragraph" w:styleId="TOC3">
+    <w:name w:val="toc 3"/>
+    <w:basedOn w:val="Normal"/>
+    <w:next w:val="Normal"/>
+    <w:autoRedefine/>
+    <w:uiPriority w:val="39"/>
+    <w:unhideWhenUsed/>
+    <w:rsid w:val="00607B83"/>
+    <w:pPr>
+      <w:spacing w:after="100"/>
+      <w:ind w:left="440"/>
+    </w:pPr>
   </w:style>
 </w:styles>
 </file>
@@ -1818,4 +3896,35 @@
     </a:ext>
   </a:extLst>
 </a:theme>
+</file>
+
+<file path=customXml/item1.xml><?xml version="1.0" encoding="utf-8"?>
+<CoverPageProperties xmlns="http://schemas.microsoft.com/office/2006/coverPageProps">
+  <PublishDate/>
+  <Abstract>Website created for small but popular Fashion Store. Each piece of clothing is limited edition.</Abstract>
+  <CompanyAddress/>
+  <CompanyPhone/>
+  <CompanyFax/>
+  <CompanyEmail/>
+</CoverPageProperties>
+</file>
+
+<file path=customXml/item2.xml><?xml version="1.0" encoding="utf-8"?>
+<b:Sources xmlns:b="http://schemas.openxmlformats.org/officeDocument/2006/bibliography" xmlns="http://schemas.openxmlformats.org/officeDocument/2006/bibliography" SelectedStyle="\APASixthEditionOfficeOnline.xsl" StyleName="APA" Version="6"/>
+</file>
+
+<file path=customXml/itemProps1.xml><?xml version="1.0" encoding="utf-8"?>
+<ds:datastoreItem xmlns:ds="http://schemas.openxmlformats.org/officeDocument/2006/customXml" ds:itemID="{55AF091B-3C7A-41E3-B477-F2FDAA23CFDA}">
+  <ds:schemaRefs>
+    <ds:schemaRef ds:uri="http://schemas.microsoft.com/office/2006/coverPageProps"/>
+  </ds:schemaRefs>
+</ds:datastoreItem>
+</file>
+
+<file path=customXml/itemProps2.xml><?xml version="1.0" encoding="utf-8"?>
+<ds:datastoreItem xmlns:ds="http://schemas.openxmlformats.org/officeDocument/2006/customXml" ds:itemID="{2E9277C3-3DF2-49F6-9D9C-F5210CFB3B77}">
+  <ds:schemaRefs>
+    <ds:schemaRef ds:uri="http://schemas.openxmlformats.org/officeDocument/2006/bibliography"/>
+  </ds:schemaRefs>
+</ds:datastoreItem>
 </file>
</xml_diff>